<commit_message>
Coreções no relatório e novas imagens dos modelos e diagramas
</commit_message>
<xml_diff>
--- a/Relatório.docx
+++ b/Relatório.docx
@@ -1,6 +1,6 @@
 
 <file path=word/document.xml><?xml version="1.0" encoding="utf-8"?>
-<w:document xmlns:wpc="http://schemas.microsoft.com/office/word/2010/wordprocessingCanvas" xmlns:mc="http://schemas.openxmlformats.org/markup-compatibility/2006" xmlns:o="urn:schemas-microsoft-com:office:office" xmlns:r="http://schemas.openxmlformats.org/officeDocument/2006/relationships" xmlns:m="http://schemas.openxmlformats.org/officeDocument/2006/math" xmlns:v="urn:schemas-microsoft-com:vml" xmlns:wp14="http://schemas.microsoft.com/office/word/2010/wordprocessingDrawing" xmlns:wp="http://schemas.openxmlformats.org/drawingml/2006/wordprocessingDrawing" xmlns:w10="urn:schemas-microsoft-com:office:word" xmlns:w="http://schemas.openxmlformats.org/wordprocessingml/2006/main" xmlns:w14="http://schemas.microsoft.com/office/word/2010/wordml" xmlns:w15="http://schemas.microsoft.com/office/word/2012/wordml" xmlns:wpg="http://schemas.microsoft.com/office/word/2010/wordprocessingGroup" xmlns:wpi="http://schemas.microsoft.com/office/word/2010/wordprocessingInk" xmlns:wne="http://schemas.microsoft.com/office/word/2006/wordml" xmlns:wps="http://schemas.microsoft.com/office/word/2010/wordprocessingShape" mc:Ignorable="w14 w15 wp14">
+<w:document xmlns:wpc="http://schemas.microsoft.com/office/word/2010/wordprocessingCanvas" xmlns:cx="http://schemas.microsoft.com/office/drawing/2014/chartex" xmlns:cx1="http://schemas.microsoft.com/office/drawing/2015/9/8/chartex" xmlns:cx2="http://schemas.microsoft.com/office/drawing/2015/10/21/chartex" xmlns:cx3="http://schemas.microsoft.com/office/drawing/2016/5/9/chartex" xmlns:cx4="http://schemas.microsoft.com/office/drawing/2016/5/10/chartex" xmlns:cx5="http://schemas.microsoft.com/office/drawing/2016/5/11/chartex" xmlns:cx6="http://schemas.microsoft.com/office/drawing/2016/5/12/chartex" xmlns:cx7="http://schemas.microsoft.com/office/drawing/2016/5/13/chartex" xmlns:cx8="http://schemas.microsoft.com/office/drawing/2016/5/14/chartex" xmlns:mc="http://schemas.openxmlformats.org/markup-compatibility/2006" xmlns:aink="http://schemas.microsoft.com/office/drawing/2016/ink" xmlns:am3d="http://schemas.microsoft.com/office/drawing/2017/model3d" xmlns:o="urn:schemas-microsoft-com:office:office" xmlns:r="http://schemas.openxmlformats.org/officeDocument/2006/relationships" xmlns:m="http://schemas.openxmlformats.org/officeDocument/2006/math" xmlns:v="urn:schemas-microsoft-com:vml" xmlns:wp14="http://schemas.microsoft.com/office/word/2010/wordprocessingDrawing" xmlns:wp="http://schemas.openxmlformats.org/drawingml/2006/wordprocessingDrawing" xmlns:w10="urn:schemas-microsoft-com:office:word" xmlns:w="http://schemas.openxmlformats.org/wordprocessingml/2006/main" xmlns:w14="http://schemas.microsoft.com/office/word/2010/wordml" xmlns:w15="http://schemas.microsoft.com/office/word/2012/wordml" xmlns:w16cid="http://schemas.microsoft.com/office/word/2016/wordml/cid" xmlns:w16se="http://schemas.microsoft.com/office/word/2015/wordml/symex" xmlns:wpg="http://schemas.microsoft.com/office/word/2010/wordprocessingGroup" xmlns:wpi="http://schemas.microsoft.com/office/word/2010/wordprocessingInk" xmlns:wne="http://schemas.microsoft.com/office/word/2006/wordml" xmlns:wps="http://schemas.microsoft.com/office/word/2010/wordprocessingShape" mc:Ignorable="w14 w15 w16se w16cid wp14">
   <w:body>
     <w:p>
       <w:pPr>
@@ -1313,7 +1313,7 @@
                                     </pic:cNvPicPr>
                                   </pic:nvPicPr>
                                   <pic:blipFill>
-                                    <a:blip r:embed="rId13">
+                                    <a:blip r:embed="rId9">
                                       <a:extLst>
                                         <a:ext uri="{28A0092B-C50C-407E-A947-70E740481C1C}">
                                           <a14:useLocalDpi xmlns:a14="http://schemas.microsoft.com/office/drawing/2010/main" val="0"/>
@@ -1376,7 +1376,7 @@
                                     </pic:cNvPicPr>
                                   </pic:nvPicPr>
                                   <pic:blipFill>
-                                    <a:blip r:embed="rId14">
+                                    <a:blip r:embed="rId10">
                                       <a:extLst>
                                         <a:ext uri="{28A0092B-C50C-407E-A947-70E740481C1C}">
                                           <a14:useLocalDpi xmlns:a14="http://schemas.microsoft.com/office/drawing/2010/main" val="0"/>
@@ -1516,7 +1516,7 @@
                                     </pic:cNvPicPr>
                                   </pic:nvPicPr>
                                   <pic:blipFill>
-                                    <a:blip r:embed="rId15">
+                                    <a:blip r:embed="rId11">
                                       <a:extLst>
                                         <a:ext uri="{28A0092B-C50C-407E-A947-70E740481C1C}">
                                           <a14:useLocalDpi xmlns:a14="http://schemas.microsoft.com/office/drawing/2010/main" val="0"/>
@@ -1581,7 +1581,7 @@
                                     </pic:cNvPicPr>
                                   </pic:nvPicPr>
                                   <pic:blipFill>
-                                    <a:blip r:embed="rId16">
+                                    <a:blip r:embed="rId12">
                                       <a:extLst>
                                         <a:ext uri="{28A0092B-C50C-407E-A947-70E740481C1C}">
                                           <a14:useLocalDpi xmlns:a14="http://schemas.microsoft.com/office/drawing/2010/main" val="0"/>
@@ -1779,378 +1779,46 @@
       <w:pPr>
         <w:rPr>
           <w:rFonts w:cs="Segoe UI Semilight"/>
-          <w:b/>
           <w:sz w:val="24"/>
         </w:rPr>
       </w:pPr>
-    </w:p>
-    <w:p>
-      <w:pPr>
-        <w:pStyle w:val="TOC1"/>
-        <w:rPr>
-          <w:rFonts w:eastAsiaTheme="minorEastAsia"/>
-          <w:sz w:val="22"/>
-          <w:szCs w:val="22"/>
-          <w:lang w:eastAsia="pt-PT"/>
-        </w:rPr>
-      </w:pPr>
+      <w:r>
+        <w:rPr>
+          <w:rFonts w:ascii="Segoe UI Semibold" w:eastAsia="Times New Roman" w:hAnsi="Segoe UI Semibold" w:cs="Segoe UI Semilight"/>
+          <w:bCs/>
+          <w:caps/>
+          <w:noProof/>
+          <w:sz w:val="24"/>
+        </w:rPr>
+        <w:fldChar w:fldCharType="begin"/>
+      </w:r>
       <w:r>
         <w:rPr>
           <w:rFonts w:eastAsia="Times New Roman" w:cs="Segoe UI Semilight"/>
           <w:sz w:val="24"/>
         </w:rPr>
-        <w:fldChar w:fldCharType="begin"/>
-      </w:r>
-      <w:r>
-        <w:rPr>
-          <w:rFonts w:eastAsia="Times New Roman" w:cs="Segoe UI Semilight"/>
+        <w:instrText xml:space="preserve"> TOC \o "1-3" \h \z \t "Título 2;1;Título 3;2" </w:instrText>
+      </w:r>
+      <w:r>
+        <w:rPr>
+          <w:rFonts w:ascii="Segoe UI Semibold" w:eastAsia="Times New Roman" w:hAnsi="Segoe UI Semibold" w:cs="Segoe UI Semilight"/>
+          <w:bCs/>
+          <w:caps/>
+          <w:noProof/>
           <w:sz w:val="24"/>
         </w:rPr>
-        <w:instrText xml:space="preserve"> TOC \o "1-3" \h \z \t "Título 2;1;Título 3;2" </w:instrText>
-      </w:r>
-      <w:r>
-        <w:rPr>
-          <w:rFonts w:eastAsia="Times New Roman" w:cs="Segoe UI Semilight"/>
+        <w:fldChar w:fldCharType="separate"/>
+      </w:r>
+      <w:r>
+        <w:rPr>
+          <w:rFonts w:ascii="Segoe UI Semibold" w:eastAsia="Times New Roman" w:hAnsi="Segoe UI Semibold" w:cs="Segoe UI Semilight"/>
+          <w:b/>
+          <w:caps/>
+          <w:noProof/>
           <w:sz w:val="24"/>
         </w:rPr>
-        <w:fldChar w:fldCharType="separate"/>
-      </w:r>
-      <w:hyperlink w:anchor="_Toc513323365" w:history="1">
-        <w:r>
-          <w:rPr>
-            <w:rStyle w:val="Hyperlink"/>
-          </w:rPr>
-          <w:t>1.</w:t>
-        </w:r>
-        <w:r>
-          <w:rPr>
-            <w:rFonts w:eastAsiaTheme="minorEastAsia"/>
-            <w:sz w:val="22"/>
-            <w:szCs w:val="22"/>
-            <w:lang w:eastAsia="pt-PT"/>
-          </w:rPr>
-          <w:tab/>
-        </w:r>
-        <w:r>
-          <w:rPr>
-            <w:rStyle w:val="Hyperlink"/>
-          </w:rPr>
-          <w:t>Introdução</w:t>
-        </w:r>
-        <w:r>
-          <w:rPr>
-            <w:webHidden/>
-          </w:rPr>
-          <w:tab/>
-        </w:r>
-        <w:r>
-          <w:rPr>
-            <w:webHidden/>
-          </w:rPr>
-          <w:fldChar w:fldCharType="begin"/>
-        </w:r>
-        <w:r>
-          <w:rPr>
-            <w:webHidden/>
-          </w:rPr>
-          <w:instrText xml:space="preserve"> PAGEREF _Toc513323365 \h </w:instrText>
-        </w:r>
-        <w:r>
-          <w:rPr>
-            <w:webHidden/>
-          </w:rPr>
-        </w:r>
-        <w:r>
-          <w:rPr>
-            <w:webHidden/>
-          </w:rPr>
-          <w:fldChar w:fldCharType="separate"/>
-        </w:r>
-        <w:r>
-          <w:rPr>
-            <w:webHidden/>
-          </w:rPr>
-          <w:t>3</w:t>
-        </w:r>
-        <w:r>
-          <w:rPr>
-            <w:webHidden/>
-          </w:rPr>
-          <w:fldChar w:fldCharType="end"/>
-        </w:r>
-      </w:hyperlink>
-    </w:p>
-    <w:p>
-      <w:pPr>
-        <w:pStyle w:val="TOC1"/>
-        <w:rPr>
-          <w:rFonts w:eastAsiaTheme="minorEastAsia"/>
-          <w:b/>
-          <w:sz w:val="22"/>
-          <w:szCs w:val="22"/>
-          <w:lang w:eastAsia="pt-PT"/>
-        </w:rPr>
-      </w:pPr>
-      <w:hyperlink w:anchor="_Toc513323366" w:history="1">
-        <w:r>
-          <w:rPr>
-            <w:rStyle w:val="Hyperlink"/>
-          </w:rPr>
-          <w:t>2.</w:t>
-        </w:r>
-        <w:r>
-          <w:rPr>
-            <w:rFonts w:eastAsiaTheme="minorEastAsia"/>
-            <w:b/>
-            <w:sz w:val="22"/>
-            <w:szCs w:val="22"/>
-            <w:lang w:eastAsia="pt-PT"/>
-          </w:rPr>
-          <w:tab/>
-        </w:r>
-        <w:r>
-          <w:rPr>
-            <w:rStyle w:val="Hyperlink"/>
-          </w:rPr>
-          <w:t>Análise de Requisitos</w:t>
-        </w:r>
-        <w:r>
-          <w:rPr>
-            <w:webHidden/>
-          </w:rPr>
-          <w:tab/>
-        </w:r>
-      </w:hyperlink>
-      <w:r>
-        <w:t>4</w:t>
-      </w:r>
-    </w:p>
-    <w:p>
-      <w:pPr>
-        <w:pStyle w:val="TOC2"/>
-        <w:tabs>
-          <w:tab w:val="left" w:pos="800"/>
-          <w:tab w:val="right" w:leader="dot" w:pos="8494"/>
-        </w:tabs>
-        <w:rPr>
-          <w:rFonts w:ascii="Segoe UI Semilight" w:eastAsiaTheme="minorEastAsia" w:hAnsi="Segoe UI Semilight" w:cs="Segoe UI Semilight"/>
-          <w:smallCaps w:val="0"/>
-          <w:noProof/>
-          <w:sz w:val="22"/>
-          <w:szCs w:val="22"/>
-          <w:lang w:eastAsia="pt-PT"/>
-        </w:rPr>
-      </w:pPr>
-      <w:hyperlink w:anchor="_Toc513323367" w:history="1">
-        <w:r>
-          <w:rPr>
-            <w:rStyle w:val="Hyperlink"/>
-            <w:rFonts w:ascii="Segoe UI Semilight" w:hAnsi="Segoe UI Semilight" w:cs="Segoe UI Semilight"/>
-            <w:noProof/>
-          </w:rPr>
-          <w:t>2.1.</w:t>
-        </w:r>
-        <w:r>
-          <w:rPr>
-            <w:rFonts w:ascii="Segoe UI Semilight" w:eastAsiaTheme="minorEastAsia" w:hAnsi="Segoe UI Semilight" w:cs="Segoe UI Semilight"/>
-            <w:smallCaps w:val="0"/>
-            <w:noProof/>
-            <w:sz w:val="22"/>
-            <w:szCs w:val="22"/>
-            <w:lang w:eastAsia="pt-PT"/>
-          </w:rPr>
-          <w:tab/>
-        </w:r>
-        <w:r>
-          <w:rPr>
-            <w:rStyle w:val="Hyperlink"/>
-            <w:rFonts w:ascii="Segoe UI Semilight" w:hAnsi="Segoe UI Semilight" w:cs="Segoe UI Semilight"/>
-            <w:noProof/>
-          </w:rPr>
-          <w:t>XXX</w:t>
-        </w:r>
-        <w:r>
-          <w:rPr>
-            <w:rFonts w:ascii="Segoe UI Semilight" w:hAnsi="Segoe UI Semilight" w:cs="Segoe UI Semilight"/>
-            <w:noProof/>
-            <w:webHidden/>
-          </w:rPr>
-          <w:tab/>
-        </w:r>
-      </w:hyperlink>
-      <w:r>
-        <w:rPr>
-          <w:rFonts w:ascii="Segoe UI Semilight" w:hAnsi="Segoe UI Semilight" w:cs="Segoe UI Semilight"/>
-          <w:noProof/>
-        </w:rPr>
-        <w:t>X</w:t>
-      </w:r>
-    </w:p>
-    <w:p>
-      <w:pPr>
-        <w:pStyle w:val="TOC2"/>
-        <w:tabs>
-          <w:tab w:val="left" w:pos="800"/>
-          <w:tab w:val="right" w:leader="dot" w:pos="8494"/>
-        </w:tabs>
-        <w:rPr>
-          <w:rFonts w:ascii="Segoe UI Semilight" w:eastAsiaTheme="minorEastAsia" w:hAnsi="Segoe UI Semilight" w:cs="Segoe UI Semilight"/>
-          <w:smallCaps w:val="0"/>
-          <w:noProof/>
-          <w:sz w:val="22"/>
-          <w:szCs w:val="22"/>
-          <w:lang w:eastAsia="pt-PT"/>
-        </w:rPr>
-      </w:pPr>
-      <w:hyperlink w:anchor="_Toc513323368" w:history="1">
-        <w:r>
-          <w:rPr>
-            <w:rStyle w:val="Hyperlink"/>
-            <w:rFonts w:ascii="Segoe UI Semilight" w:hAnsi="Segoe UI Semilight" w:cs="Segoe UI Semilight"/>
-            <w:noProof/>
-          </w:rPr>
-          <w:t>2.2.</w:t>
-        </w:r>
-        <w:r>
-          <w:rPr>
-            <w:rFonts w:ascii="Segoe UI Semilight" w:eastAsiaTheme="minorEastAsia" w:hAnsi="Segoe UI Semilight" w:cs="Segoe UI Semilight"/>
-            <w:smallCaps w:val="0"/>
-            <w:noProof/>
-            <w:sz w:val="22"/>
-            <w:szCs w:val="22"/>
-            <w:lang w:eastAsia="pt-PT"/>
-          </w:rPr>
-          <w:tab/>
-        </w:r>
-        <w:r>
-          <w:rPr>
-            <w:rStyle w:val="Hyperlink"/>
-            <w:rFonts w:ascii="Segoe UI Semilight" w:hAnsi="Segoe UI Semilight" w:cs="Segoe UI Semilight"/>
-            <w:noProof/>
-          </w:rPr>
-          <w:t>XXX</w:t>
-        </w:r>
-        <w:r>
-          <w:rPr>
-            <w:rFonts w:ascii="Segoe UI Semilight" w:hAnsi="Segoe UI Semilight" w:cs="Segoe UI Semilight"/>
-            <w:noProof/>
-            <w:webHidden/>
-          </w:rPr>
-          <w:tab/>
-        </w:r>
-      </w:hyperlink>
-      <w:r>
-        <w:rPr>
-          <w:rFonts w:ascii="Segoe UI Semilight" w:hAnsi="Segoe UI Semilight" w:cs="Segoe UI Semilight"/>
-          <w:noProof/>
-        </w:rPr>
-        <w:t>X</w:t>
-      </w:r>
-    </w:p>
-    <w:p>
-      <w:pPr>
-        <w:pStyle w:val="TOC2"/>
-        <w:tabs>
-          <w:tab w:val="left" w:pos="800"/>
-          <w:tab w:val="right" w:leader="dot" w:pos="8494"/>
-        </w:tabs>
-      </w:pPr>
-      <w:hyperlink w:anchor="_Toc513323369" w:history="1">
-        <w:r>
-          <w:rPr>
-            <w:rStyle w:val="Hyperlink"/>
-            <w:rFonts w:ascii="Segoe UI Semilight" w:hAnsi="Segoe UI Semilight" w:cs="Segoe UI Semilight"/>
-            <w:noProof/>
-          </w:rPr>
-          <w:t>2.3.</w:t>
-        </w:r>
-        <w:r>
-          <w:rPr>
-            <w:rFonts w:ascii="Segoe UI Semilight" w:eastAsiaTheme="minorEastAsia" w:hAnsi="Segoe UI Semilight" w:cs="Segoe UI Semilight"/>
-            <w:smallCaps w:val="0"/>
-            <w:noProof/>
-            <w:sz w:val="22"/>
-            <w:szCs w:val="22"/>
-            <w:lang w:eastAsia="pt-PT"/>
-          </w:rPr>
-          <w:tab/>
-        </w:r>
-        <w:r>
-          <w:rPr>
-            <w:rStyle w:val="Hyperlink"/>
-            <w:rFonts w:ascii="Segoe UI Semilight" w:hAnsi="Segoe UI Semilight" w:cs="Segoe UI Semilight"/>
-            <w:noProof/>
-          </w:rPr>
-          <w:t>XXX</w:t>
-        </w:r>
-        <w:r>
-          <w:rPr>
-            <w:rFonts w:ascii="Segoe UI Semilight" w:hAnsi="Segoe UI Semilight" w:cs="Segoe UI Semilight"/>
-            <w:noProof/>
-            <w:webHidden/>
-          </w:rPr>
-          <w:tab/>
-        </w:r>
-      </w:hyperlink>
-      <w:r>
-        <w:rPr>
-          <w:rFonts w:ascii="Segoe UI Semilight" w:hAnsi="Segoe UI Semilight" w:cs="Segoe UI Semilight"/>
-          <w:noProof/>
-        </w:rPr>
-        <w:t>X</w:t>
-      </w:r>
-    </w:p>
-    <w:p>
-      <w:pPr>
-        <w:pStyle w:val="TOC1"/>
-      </w:pPr>
-      <w:hyperlink w:anchor="_Toc513323370" w:history="1">
-        <w:r>
-          <w:rPr>
-            <w:rStyle w:val="Hyperlink"/>
-          </w:rPr>
-          <w:t>3.</w:t>
-        </w:r>
-        <w:r>
-          <w:rPr>
-            <w:rFonts w:eastAsiaTheme="minorEastAsia"/>
-            <w:b/>
-            <w:sz w:val="22"/>
-            <w:szCs w:val="22"/>
-            <w:lang w:eastAsia="pt-PT"/>
-          </w:rPr>
-          <w:tab/>
-        </w:r>
-        <w:r>
-          <w:rPr>
-            <w:rStyle w:val="Hyperlink"/>
-          </w:rPr>
-          <w:t>Conclusão</w:t>
-        </w:r>
-        <w:r>
-          <w:rPr>
-            <w:webHidden/>
-          </w:rPr>
-          <w:tab/>
-        </w:r>
-      </w:hyperlink>
-      <w:r>
-        <w:t>x</w:t>
-      </w:r>
-    </w:p>
-    <w:p/>
-    <w:p/>
-    <w:p/>
-    <w:p/>
-    <w:p/>
-    <w:p/>
-    <w:p>
-      <w:pPr>
-        <w:rPr>
-          <w:rFonts w:cs="Segoe UI Semilight"/>
-          <w:sz w:val="24"/>
-        </w:rPr>
-      </w:pPr>
+        <w:t>Não foi encontrada nenhuma entrada de índice.</w:t>
+      </w:r>
       <w:r>
         <w:rPr>
           <w:rFonts w:asciiTheme="minorHAnsi" w:eastAsia="Times New Roman" w:hAnsiTheme="minorHAnsi" w:cs="Segoe UI Semilight"/>
@@ -2258,7 +1926,7 @@
     </w:p>
     <w:p>
       <w:pPr>
-        <w:pStyle w:val="Ttulo2"/>
+        <w:pStyle w:val="Ttulo21"/>
         <w:numPr>
           <w:ilvl w:val="0"/>
           <w:numId w:val="3"/>
@@ -2268,7 +1936,6 @@
       <w:bookmarkStart w:id="1" w:name="_Toc513040913"/>
       <w:bookmarkStart w:id="2" w:name="_Toc513080806"/>
       <w:bookmarkStart w:id="3" w:name="_Toc513166409"/>
-      <w:bookmarkStart w:id="4" w:name="_Toc513323365"/>
       <w:r>
         <w:lastRenderedPageBreak/>
         <w:t>Introdução</w:t>
@@ -2277,7 +1944,6 @@
       <w:bookmarkEnd w:id="1"/>
       <w:bookmarkEnd w:id="2"/>
       <w:bookmarkEnd w:id="3"/>
-      <w:bookmarkEnd w:id="4"/>
       <w:r>
         <w:t xml:space="preserve"> </w:t>
       </w:r>
@@ -2371,7 +2037,7 @@
     </w:p>
     <w:p>
       <w:pPr>
-        <w:pStyle w:val="ListParagraph"/>
+        <w:pStyle w:val="PargrafodaLista"/>
         <w:numPr>
           <w:ilvl w:val="0"/>
           <w:numId w:val="10"/>
@@ -2402,7 +2068,7 @@
     </w:p>
     <w:p>
       <w:pPr>
-        <w:pStyle w:val="ListParagraph"/>
+        <w:pStyle w:val="PargrafodaLista"/>
         <w:numPr>
           <w:ilvl w:val="0"/>
           <w:numId w:val="10"/>
@@ -2433,7 +2099,7 @@
     </w:p>
     <w:p>
       <w:pPr>
-        <w:pStyle w:val="ListParagraph"/>
+        <w:pStyle w:val="PargrafodaLista"/>
         <w:numPr>
           <w:ilvl w:val="0"/>
           <w:numId w:val="10"/>
@@ -2452,7 +2118,7 @@
     </w:p>
     <w:p>
       <w:pPr>
-        <w:pStyle w:val="ListParagraph"/>
+        <w:pStyle w:val="PargrafodaLista"/>
         <w:numPr>
           <w:ilvl w:val="0"/>
           <w:numId w:val="10"/>
@@ -2471,7 +2137,7 @@
     </w:p>
     <w:p>
       <w:pPr>
-        <w:pStyle w:val="ListParagraph"/>
+        <w:pStyle w:val="PargrafodaLista"/>
         <w:numPr>
           <w:ilvl w:val="0"/>
           <w:numId w:val="10"/>
@@ -2490,7 +2156,7 @@
     </w:p>
     <w:p>
       <w:pPr>
-        <w:pStyle w:val="ListParagraph"/>
+        <w:pStyle w:val="PargrafodaLista"/>
         <w:numPr>
           <w:ilvl w:val="0"/>
           <w:numId w:val="10"/>
@@ -2509,7 +2175,7 @@
     </w:p>
     <w:p>
       <w:pPr>
-        <w:pStyle w:val="ListParagraph"/>
+        <w:pStyle w:val="PargrafodaLista"/>
         <w:numPr>
           <w:ilvl w:val="0"/>
           <w:numId w:val="10"/>
@@ -2561,7 +2227,7 @@
     </w:p>
     <w:p>
       <w:pPr>
-        <w:pStyle w:val="ListParagraph"/>
+        <w:pStyle w:val="PargrafodaLista"/>
         <w:numPr>
           <w:ilvl w:val="0"/>
           <w:numId w:val="10"/>
@@ -2575,7 +2241,21 @@
         <w:rPr>
           <w:sz w:val="22"/>
         </w:rPr>
-        <w:t>permitir que componentes incompatíveis sejam incluidos na mesma encomenda</w:t>
+        <w:t xml:space="preserve">permitir que componentes incompatíveis sejam </w:t>
+      </w:r>
+      <w:proofErr w:type="spellStart"/>
+      <w:r>
+        <w:rPr>
+          <w:sz w:val="22"/>
+        </w:rPr>
+        <w:t>incluidos</w:t>
+      </w:r>
+      <w:proofErr w:type="spellEnd"/>
+      <w:r>
+        <w:rPr>
+          <w:sz w:val="22"/>
+        </w:rPr>
+        <w:t xml:space="preserve"> na mesma encomenda</w:t>
       </w:r>
       <w:r>
         <w:rPr>
@@ -2586,7 +2266,7 @@
     </w:p>
     <w:p>
       <w:pPr>
-        <w:pStyle w:val="ListParagraph"/>
+        <w:pStyle w:val="PargrafodaLista"/>
         <w:numPr>
           <w:ilvl w:val="0"/>
           <w:numId w:val="10"/>
@@ -2629,7 +2309,7 @@
     </w:p>
     <w:p>
       <w:pPr>
-        <w:pStyle w:val="ListParagraph"/>
+        <w:pStyle w:val="PargrafodaLista"/>
         <w:numPr>
           <w:ilvl w:val="0"/>
           <w:numId w:val="10"/>
@@ -2752,7 +2432,7 @@
     </w:p>
     <w:p>
       <w:pPr>
-        <w:pStyle w:val="Ttulo2"/>
+        <w:pStyle w:val="Ttulo21"/>
         <w:numPr>
           <w:ilvl w:val="0"/>
           <w:numId w:val="3"/>
@@ -2764,7 +2444,7 @@
     </w:p>
     <w:p>
       <w:pPr>
-        <w:pStyle w:val="Ttulo3"/>
+        <w:pStyle w:val="Ttulo31"/>
         <w:numPr>
           <w:ilvl w:val="1"/>
           <w:numId w:val="3"/>
@@ -2778,18 +2458,18 @@
           <w:lang w:eastAsia="pt-PT"/>
         </w:rPr>
         <w:drawing>
-          <wp:anchor distT="0" distB="0" distL="114300" distR="114300" simplePos="0" relativeHeight="251660288" behindDoc="0" locked="0" layoutInCell="1" allowOverlap="1" wp14:anchorId="62C1F22A" wp14:editId="7AE857C1">
+          <wp:anchor distT="0" distB="0" distL="114300" distR="114300" simplePos="0" relativeHeight="251660288" behindDoc="0" locked="0" layoutInCell="1" allowOverlap="1" wp14:anchorId="62C1F22A" wp14:editId="4FD29FBA">
             <wp:simplePos x="0" y="0"/>
             <wp:positionH relativeFrom="margin">
-              <wp:align>center</wp:align>
+              <wp:posOffset>-13335</wp:posOffset>
             </wp:positionH>
             <wp:positionV relativeFrom="paragraph">
               <wp:posOffset>565785</wp:posOffset>
             </wp:positionV>
-            <wp:extent cx="6477000" cy="2858135"/>
-            <wp:effectExtent l="0" t="0" r="0" b="0"/>
+            <wp:extent cx="5427980" cy="2858135"/>
+            <wp:effectExtent l="0" t="0" r="1270" b="0"/>
             <wp:wrapTopAndBottom/>
-            <wp:docPr id="1" name="Picture 1" descr="C:\Users\André\Desktop\Untitled.png"/>
+            <wp:docPr id="1" name="Picture 1"/>
             <wp:cNvGraphicFramePr>
               <a:graphicFrameLocks xmlns:a="http://schemas.openxmlformats.org/drawingml/2006/main" noChangeAspect="1"/>
             </wp:cNvGraphicFramePr>
@@ -2803,14 +2483,13 @@
                     </pic:cNvPicPr>
                   </pic:nvPicPr>
                   <pic:blipFill>
-                    <a:blip r:embed="rId17">
+                    <a:blip r:embed="rId13">
                       <a:extLst>
                         <a:ext uri="{28A0092B-C50C-407E-A947-70E740481C1C}">
                           <a14:useLocalDpi xmlns:a14="http://schemas.microsoft.com/office/drawing/2010/main" val="0"/>
                         </a:ext>
                       </a:extLst>
                     </a:blip>
-                    <a:srcRect/>
                     <a:stretch>
                       <a:fillRect/>
                     </a:stretch>
@@ -2818,7 +2497,7 @@
                   <pic:spPr bwMode="auto">
                     <a:xfrm>
                       <a:off x="0" y="0"/>
-                      <a:ext cx="6477000" cy="2858135"/>
+                      <a:ext cx="5427980" cy="2858135"/>
                     </a:xfrm>
                     <a:prstGeom prst="rect">
                       <a:avLst/>
@@ -2846,7 +2525,7 @@
     </w:p>
     <w:p>
       <w:pPr>
-        <w:pStyle w:val="Ttulo3"/>
+        <w:pStyle w:val="Ttulo31"/>
         <w:numPr>
           <w:ilvl w:val="0"/>
           <w:numId w:val="0"/>
@@ -2865,7 +2544,7 @@
     </w:p>
     <w:p>
       <w:pPr>
-        <w:pStyle w:val="Ttulo3"/>
+        <w:pStyle w:val="Ttulo31"/>
         <w:numPr>
           <w:ilvl w:val="0"/>
           <w:numId w:val="0"/>
@@ -2878,7 +2557,7 @@
     </w:p>
     <w:p>
       <w:pPr>
-        <w:pStyle w:val="Ttulo3"/>
+        <w:pStyle w:val="Ttulo31"/>
         <w:numPr>
           <w:ilvl w:val="0"/>
           <w:numId w:val="0"/>
@@ -2915,7 +2594,23 @@
           <w:rFonts w:ascii="Segoe UI Semilight" w:hAnsi="Segoe UI Semilight" w:cstheme="minorBidi"/>
           <w:sz w:val="22"/>
         </w:rPr>
-        <w:t>brica e o funcionário de stand. Estes fazem ambos parte da class “utilizador”</w:t>
+        <w:t xml:space="preserve">brica e o funcionário de stand. Estes fazem ambos parte da </w:t>
+      </w:r>
+      <w:proofErr w:type="spellStart"/>
+      <w:r>
+        <w:rPr>
+          <w:rFonts w:ascii="Segoe UI Semilight" w:hAnsi="Segoe UI Semilight" w:cstheme="minorBidi"/>
+          <w:sz w:val="22"/>
+        </w:rPr>
+        <w:t>class</w:t>
+      </w:r>
+      <w:proofErr w:type="spellEnd"/>
+      <w:r>
+        <w:rPr>
+          <w:rFonts w:ascii="Segoe UI Semilight" w:hAnsi="Segoe UI Semilight" w:cstheme="minorBidi"/>
+          <w:sz w:val="22"/>
+        </w:rPr>
+        <w:t xml:space="preserve"> “utilizador”</w:t>
       </w:r>
       <w:r>
         <w:rPr>
@@ -2983,7 +2678,7 @@
     </w:p>
     <w:p>
       <w:pPr>
-        <w:pStyle w:val="Ttulo3"/>
+        <w:pStyle w:val="Ttulo31"/>
         <w:numPr>
           <w:ilvl w:val="0"/>
           <w:numId w:val="0"/>
@@ -3155,6 +2850,7 @@
         </w:rPr>
         <w:t>“</w:t>
       </w:r>
+      <w:proofErr w:type="spellStart"/>
       <w:r>
         <w:rPr>
           <w:rFonts w:ascii="Segoe UI Semilight" w:hAnsi="Segoe UI Semilight" w:cstheme="minorBidi"/>
@@ -3162,6 +2858,7 @@
         </w:rPr>
         <w:t>save</w:t>
       </w:r>
+      <w:proofErr w:type="spellEnd"/>
       <w:r>
         <w:rPr>
           <w:rFonts w:ascii="Segoe UI Semilight" w:hAnsi="Segoe UI Semilight" w:cstheme="minorBidi"/>
@@ -3389,7 +3086,7 @@
     </w:p>
     <w:p>
       <w:pPr>
-        <w:pStyle w:val="Ttulo3"/>
+        <w:pStyle w:val="Ttulo31"/>
         <w:numPr>
           <w:ilvl w:val="0"/>
           <w:numId w:val="0"/>
@@ -3487,7 +3184,7 @@
     </w:p>
     <w:p>
       <w:pPr>
-        <w:pStyle w:val="Ttulo3"/>
+        <w:pStyle w:val="Ttulo31"/>
         <w:numPr>
           <w:ilvl w:val="0"/>
           <w:numId w:val="0"/>
@@ -3537,7 +3234,7 @@
     </w:p>
     <w:p>
       <w:pPr>
-        <w:pStyle w:val="Ttulo3"/>
+        <w:pStyle w:val="Ttulo31"/>
         <w:numPr>
           <w:ilvl w:val="0"/>
           <w:numId w:val="0"/>
@@ -3550,7 +3247,7 @@
     </w:p>
     <w:p>
       <w:pPr>
-        <w:pStyle w:val="Ttulo3"/>
+        <w:pStyle w:val="Ttulo31"/>
         <w:numPr>
           <w:ilvl w:val="1"/>
           <w:numId w:val="3"/>
@@ -3562,7 +3259,7 @@
     </w:p>
     <w:p>
       <w:pPr>
-        <w:pStyle w:val="Ttulo3"/>
+        <w:pStyle w:val="Ttulo31"/>
         <w:numPr>
           <w:ilvl w:val="0"/>
           <w:numId w:val="0"/>
@@ -3581,18 +3278,18 @@
           <w:lang w:eastAsia="pt-PT"/>
         </w:rPr>
         <w:drawing>
-          <wp:anchor distT="0" distB="0" distL="114300" distR="114300" simplePos="0" relativeHeight="251661312" behindDoc="0" locked="0" layoutInCell="1" allowOverlap="1" wp14:anchorId="6A536DA8" wp14:editId="1176A017">
+          <wp:anchor distT="0" distB="0" distL="114300" distR="114300" simplePos="0" relativeHeight="251661312" behindDoc="0" locked="0" layoutInCell="1" allowOverlap="1" wp14:anchorId="6A536DA8" wp14:editId="4D08E356">
             <wp:simplePos x="0" y="0"/>
             <wp:positionH relativeFrom="margin">
-              <wp:align>right</wp:align>
+              <wp:posOffset>216535</wp:posOffset>
             </wp:positionH>
             <wp:positionV relativeFrom="paragraph">
               <wp:posOffset>205740</wp:posOffset>
             </wp:positionV>
-            <wp:extent cx="5392800" cy="4496400"/>
-            <wp:effectExtent l="0" t="0" r="0" b="0"/>
+            <wp:extent cx="4970780" cy="4495800"/>
+            <wp:effectExtent l="0" t="0" r="1270" b="0"/>
             <wp:wrapTopAndBottom/>
-            <wp:docPr id="2" name="Picture 2" descr="C:\Users\André\Desktop\Diagrama de Use Cases p1.png"/>
+            <wp:docPr id="2" name="Picture 2"/>
             <wp:cNvGraphicFramePr>
               <a:graphicFrameLocks xmlns:a="http://schemas.openxmlformats.org/drawingml/2006/main" noChangeAspect="1"/>
             </wp:cNvGraphicFramePr>
@@ -3606,14 +3303,13 @@
                     </pic:cNvPicPr>
                   </pic:nvPicPr>
                   <pic:blipFill>
-                    <a:blip r:embed="rId18">
+                    <a:blip r:embed="rId14">
                       <a:extLst>
                         <a:ext uri="{28A0092B-C50C-407E-A947-70E740481C1C}">
                           <a14:useLocalDpi xmlns:a14="http://schemas.microsoft.com/office/drawing/2010/main" val="0"/>
                         </a:ext>
                       </a:extLst>
                     </a:blip>
-                    <a:srcRect/>
                     <a:stretch>
                       <a:fillRect/>
                     </a:stretch>
@@ -3621,7 +3317,7 @@
                   <pic:spPr bwMode="auto">
                     <a:xfrm>
                       <a:off x="0" y="0"/>
-                      <a:ext cx="5392800" cy="4496400"/>
+                      <a:ext cx="4970780" cy="4495800"/>
                     </a:xfrm>
                     <a:prstGeom prst="rect">
                       <a:avLst/>
@@ -3646,7 +3342,7 @@
     </w:p>
     <w:p>
       <w:pPr>
-        <w:pStyle w:val="Ttulo3"/>
+        <w:pStyle w:val="Ttulo31"/>
         <w:numPr>
           <w:ilvl w:val="0"/>
           <w:numId w:val="0"/>
@@ -3659,7 +3355,7 @@
     </w:p>
     <w:p>
       <w:pPr>
-        <w:pStyle w:val="Ttulo3"/>
+        <w:pStyle w:val="Ttulo31"/>
         <w:numPr>
           <w:ilvl w:val="0"/>
           <w:numId w:val="0"/>
@@ -3702,7 +3398,7 @@
     </w:p>
     <w:p>
       <w:pPr>
-        <w:pStyle w:val="Ttulo3"/>
+        <w:pStyle w:val="Ttulo31"/>
         <w:numPr>
           <w:ilvl w:val="0"/>
           <w:numId w:val="0"/>
@@ -3721,18 +3417,18 @@
         </w:rPr>
         <w:lastRenderedPageBreak/>
         <w:drawing>
-          <wp:anchor distT="0" distB="0" distL="114300" distR="114300" simplePos="0" relativeHeight="251662336" behindDoc="0" locked="0" layoutInCell="1" allowOverlap="1" wp14:anchorId="4CDB92B0" wp14:editId="7CF7D9CD">
+          <wp:anchor distT="0" distB="0" distL="114300" distR="114300" simplePos="0" relativeHeight="251662336" behindDoc="0" locked="0" layoutInCell="1" allowOverlap="1" wp14:anchorId="4CDB92B0" wp14:editId="3145BD90">
             <wp:simplePos x="0" y="0"/>
             <wp:positionH relativeFrom="margin">
-              <wp:align>right</wp:align>
+              <wp:posOffset>-3810</wp:posOffset>
             </wp:positionH>
             <wp:positionV relativeFrom="paragraph">
-              <wp:posOffset>0</wp:posOffset>
+              <wp:posOffset>265430</wp:posOffset>
             </wp:positionV>
-            <wp:extent cx="5400000" cy="4039200"/>
-            <wp:effectExtent l="0" t="0" r="0" b="0"/>
+            <wp:extent cx="5399405" cy="3498215"/>
+            <wp:effectExtent l="0" t="0" r="0" b="6985"/>
             <wp:wrapTopAndBottom/>
-            <wp:docPr id="8" name="Picture 8" descr="C:\Users\André\Desktop\Diagrama de Use Cases p2.png"/>
+            <wp:docPr id="8" name="Picture 8"/>
             <wp:cNvGraphicFramePr>
               <a:graphicFrameLocks xmlns:a="http://schemas.openxmlformats.org/drawingml/2006/main" noChangeAspect="1"/>
             </wp:cNvGraphicFramePr>
@@ -3746,14 +3442,13 @@
                     </pic:cNvPicPr>
                   </pic:nvPicPr>
                   <pic:blipFill>
-                    <a:blip r:embed="rId19">
+                    <a:blip r:embed="rId15">
                       <a:extLst>
                         <a:ext uri="{28A0092B-C50C-407E-A947-70E740481C1C}">
                           <a14:useLocalDpi xmlns:a14="http://schemas.microsoft.com/office/drawing/2010/main" val="0"/>
                         </a:ext>
                       </a:extLst>
                     </a:blip>
-                    <a:srcRect/>
                     <a:stretch>
                       <a:fillRect/>
                     </a:stretch>
@@ -3761,7 +3456,7 @@
                   <pic:spPr bwMode="auto">
                     <a:xfrm>
                       <a:off x="0" y="0"/>
-                      <a:ext cx="5400000" cy="4039200"/>
+                      <a:ext cx="5399405" cy="3498215"/>
                     </a:xfrm>
                     <a:prstGeom prst="rect">
                       <a:avLst/>
@@ -3786,7 +3481,7 @@
     </w:p>
     <w:p>
       <w:pPr>
-        <w:pStyle w:val="Ttulo3"/>
+        <w:pStyle w:val="Ttulo31"/>
         <w:numPr>
           <w:ilvl w:val="0"/>
           <w:numId w:val="0"/>
@@ -3823,7 +3518,7 @@
     </w:p>
     <w:p>
       <w:pPr>
-        <w:pStyle w:val="Ttulo3"/>
+        <w:pStyle w:val="Ttulo31"/>
         <w:numPr>
           <w:ilvl w:val="0"/>
           <w:numId w:val="0"/>
@@ -3836,7 +3531,7 @@
     </w:p>
     <w:p>
       <w:pPr>
-        <w:pStyle w:val="Ttulo3"/>
+        <w:pStyle w:val="Ttulo31"/>
         <w:numPr>
           <w:ilvl w:val="0"/>
           <w:numId w:val="0"/>
@@ -3880,21 +3575,55 @@
           <w:rFonts w:ascii="Segoe UI Semilight" w:hAnsi="Segoe UI Semilight" w:cstheme="minorBidi"/>
           <w:sz w:val="22"/>
         </w:rPr>
-        <w:t xml:space="preserve">, sendo apenas 2 deles comuns a todos os utilizadores (autenticação e logout). </w:t>
-      </w:r>
-      <w:r>
-        <w:rPr>
-          <w:rFonts w:ascii="Segoe UI Semilight" w:hAnsi="Segoe UI Semilight" w:cstheme="minorBidi"/>
-          <w:sz w:val="22"/>
-        </w:rPr>
-        <w:t>Estes</w:t>
-      </w:r>
-      <w:r>
-        <w:rPr>
-          <w:rFonts w:ascii="Segoe UI Semilight" w:hAnsi="Segoe UI Semilight" w:cstheme="minorBidi"/>
-          <w:sz w:val="22"/>
-        </w:rPr>
-        <w:t xml:space="preserve"> use cases têm a</w:t>
+        <w:t xml:space="preserve">, sendo apenas 2 deles comuns a todos os utilizadores (autenticação e </w:t>
+      </w:r>
+      <w:proofErr w:type="spellStart"/>
+      <w:r>
+        <w:rPr>
+          <w:rFonts w:ascii="Segoe UI Semilight" w:hAnsi="Segoe UI Semilight" w:cstheme="minorBidi"/>
+          <w:sz w:val="22"/>
+        </w:rPr>
+        <w:t>logout</w:t>
+      </w:r>
+      <w:proofErr w:type="spellEnd"/>
+      <w:r>
+        <w:rPr>
+          <w:rFonts w:ascii="Segoe UI Semilight" w:hAnsi="Segoe UI Semilight" w:cstheme="minorBidi"/>
+          <w:sz w:val="22"/>
+        </w:rPr>
+        <w:t xml:space="preserve">). </w:t>
+      </w:r>
+      <w:proofErr w:type="gramStart"/>
+      <w:r>
+        <w:rPr>
+          <w:rFonts w:ascii="Segoe UI Semilight" w:hAnsi="Segoe UI Semilight" w:cstheme="minorBidi"/>
+          <w:sz w:val="22"/>
+        </w:rPr>
+        <w:t>E</w:t>
+      </w:r>
+      <w:bookmarkStart w:id="4" w:name="_GoBack"/>
+      <w:bookmarkEnd w:id="4"/>
+      <w:r>
+        <w:rPr>
+          <w:rFonts w:ascii="Segoe UI Semilight" w:hAnsi="Segoe UI Semilight" w:cstheme="minorBidi"/>
+          <w:sz w:val="22"/>
+        </w:rPr>
+        <w:t>stes</w:t>
+      </w:r>
+      <w:r>
+        <w:rPr>
+          <w:rFonts w:ascii="Segoe UI Semilight" w:hAnsi="Segoe UI Semilight" w:cstheme="minorBidi"/>
+          <w:sz w:val="22"/>
+        </w:rPr>
+        <w:t xml:space="preserve"> use</w:t>
+      </w:r>
+      <w:proofErr w:type="gramEnd"/>
+      <w:r>
+        <w:rPr>
+          <w:rFonts w:ascii="Segoe UI Semilight" w:hAnsi="Segoe UI Semilight" w:cstheme="minorBidi"/>
+          <w:sz w:val="22"/>
+        </w:rPr>
+        <w:t xml:space="preserve"> cases têm a</w:t>
       </w:r>
       <w:r>
         <w:rPr>
@@ -3920,7 +3649,7 @@
     </w:p>
     <w:p>
       <w:pPr>
-        <w:pStyle w:val="Ttulo3"/>
+        <w:pStyle w:val="Ttulo31"/>
         <w:numPr>
           <w:ilvl w:val="0"/>
           <w:numId w:val="27"/>
@@ -3947,7 +3676,7 @@
     </w:p>
     <w:p>
       <w:pPr>
-        <w:pStyle w:val="Ttulo3"/>
+        <w:pStyle w:val="Ttulo31"/>
         <w:numPr>
           <w:ilvl w:val="0"/>
           <w:numId w:val="27"/>
@@ -3957,12 +3686,21 @@
           <w:sz w:val="22"/>
         </w:rPr>
       </w:pPr>
-      <w:r>
-        <w:rPr>
-          <w:rFonts w:ascii="Segoe UI Semilight" w:hAnsi="Segoe UI Semilight" w:cstheme="minorBidi"/>
-          <w:sz w:val="22"/>
-        </w:rPr>
-        <w:t>Logout:</w:t>
+      <w:proofErr w:type="spellStart"/>
+      <w:r>
+        <w:rPr>
+          <w:rFonts w:ascii="Segoe UI Semilight" w:hAnsi="Segoe UI Semilight" w:cstheme="minorBidi"/>
+          <w:sz w:val="22"/>
+        </w:rPr>
+        <w:t>Logout</w:t>
+      </w:r>
+      <w:proofErr w:type="spellEnd"/>
+      <w:r>
+        <w:rPr>
+          <w:rFonts w:ascii="Segoe UI Semilight" w:hAnsi="Segoe UI Semilight" w:cstheme="minorBidi"/>
+          <w:sz w:val="22"/>
+        </w:rPr>
+        <w:t>:</w:t>
       </w:r>
       <w:r>
         <w:rPr>
@@ -3974,7 +3712,7 @@
     </w:p>
     <w:p>
       <w:pPr>
-        <w:pStyle w:val="Ttulo3"/>
+        <w:pStyle w:val="Ttulo31"/>
         <w:numPr>
           <w:ilvl w:val="0"/>
           <w:numId w:val="27"/>
@@ -4001,7 +3739,7 @@
     </w:p>
     <w:p>
       <w:pPr>
-        <w:pStyle w:val="Ttulo3"/>
+        <w:pStyle w:val="Ttulo31"/>
         <w:numPr>
           <w:ilvl w:val="0"/>
           <w:numId w:val="27"/>
@@ -4023,12 +3761,26 @@
           <w:rFonts w:ascii="Segoe UI Semilight" w:hAnsi="Segoe UI Semilight" w:cstheme="minorBidi"/>
           <w:sz w:val="22"/>
         </w:rPr>
-        <w:t xml:space="preserve"> o administrador cria um novo pacote de configuração que ainda não existe no sistema;</w:t>
-      </w:r>
-    </w:p>
-    <w:p>
-      <w:pPr>
-        <w:pStyle w:val="Ttulo3"/>
+        <w:t xml:space="preserve"> o administrador </w:t>
+      </w:r>
+      <w:r>
+        <w:rPr>
+          <w:rFonts w:ascii="Segoe UI Semilight" w:hAnsi="Segoe UI Semilight" w:cstheme="minorBidi"/>
+          <w:sz w:val="22"/>
+        </w:rPr>
+        <w:t>cria um</w:t>
+      </w:r>
+      <w:r>
+        <w:rPr>
+          <w:rFonts w:ascii="Segoe UI Semilight" w:hAnsi="Segoe UI Semilight" w:cstheme="minorBidi"/>
+          <w:sz w:val="22"/>
+        </w:rPr>
+        <w:t xml:space="preserve"> pacote de configuração que ainda não existe no sistema;</w:t>
+      </w:r>
+    </w:p>
+    <w:p>
+      <w:pPr>
+        <w:pStyle w:val="Ttulo31"/>
         <w:numPr>
           <w:ilvl w:val="0"/>
           <w:numId w:val="27"/>
@@ -4055,7 +3807,7 @@
     </w:p>
     <w:p>
       <w:pPr>
-        <w:pStyle w:val="Ttulo3"/>
+        <w:pStyle w:val="Ttulo31"/>
         <w:numPr>
           <w:ilvl w:val="0"/>
           <w:numId w:val="27"/>
@@ -4082,7 +3834,7 @@
     </w:p>
     <w:p>
       <w:pPr>
-        <w:pStyle w:val="Ttulo3"/>
+        <w:pStyle w:val="Ttulo31"/>
         <w:numPr>
           <w:ilvl w:val="0"/>
           <w:numId w:val="27"/>
@@ -4097,8 +3849,21 @@
           <w:rFonts w:ascii="Segoe UI Semilight" w:hAnsi="Segoe UI Semilight" w:cstheme="minorBidi"/>
           <w:sz w:val="22"/>
         </w:rPr>
-        <w:lastRenderedPageBreak/>
-        <w:t>Apagar Seleção:</w:t>
+        <w:t xml:space="preserve">Apagar </w:t>
+      </w:r>
+      <w:r>
+        <w:rPr>
+          <w:rFonts w:ascii="Segoe UI Semilight" w:hAnsi="Segoe UI Semilight" w:cstheme="minorBidi"/>
+          <w:sz w:val="22"/>
+        </w:rPr>
+        <w:t>Configuração</w:t>
+      </w:r>
+      <w:r>
+        <w:rPr>
+          <w:rFonts w:ascii="Segoe UI Semilight" w:hAnsi="Segoe UI Semilight" w:cstheme="minorBidi"/>
+          <w:sz w:val="22"/>
+        </w:rPr>
+        <w:t>:</w:t>
       </w:r>
       <w:r>
         <w:rPr>
@@ -4110,7 +3875,7 @@
     </w:p>
     <w:p>
       <w:pPr>
-        <w:pStyle w:val="Ttulo3"/>
+        <w:pStyle w:val="Ttulo31"/>
         <w:numPr>
           <w:ilvl w:val="0"/>
           <w:numId w:val="27"/>
@@ -4125,6 +3890,7 @@
           <w:rFonts w:ascii="Segoe UI Semilight" w:hAnsi="Segoe UI Semilight" w:cstheme="minorBidi"/>
           <w:sz w:val="22"/>
         </w:rPr>
+        <w:lastRenderedPageBreak/>
         <w:t>Seleção do Modelo de Carro:</w:t>
       </w:r>
       <w:r>
@@ -4137,7 +3903,7 @@
     </w:p>
     <w:p>
       <w:pPr>
-        <w:pStyle w:val="Ttulo3"/>
+        <w:pStyle w:val="Ttulo31"/>
         <w:numPr>
           <w:ilvl w:val="0"/>
           <w:numId w:val="27"/>
@@ -4164,7 +3930,7 @@
     </w:p>
     <w:p>
       <w:pPr>
-        <w:pStyle w:val="Ttulo3"/>
+        <w:pStyle w:val="Ttulo31"/>
         <w:numPr>
           <w:ilvl w:val="0"/>
           <w:numId w:val="27"/>
@@ -4186,12 +3952,26 @@
           <w:rFonts w:ascii="Segoe UI Semilight" w:hAnsi="Segoe UI Semilight" w:cstheme="minorBidi"/>
           <w:sz w:val="22"/>
         </w:rPr>
-        <w:t xml:space="preserve"> o funcionário de stand insere o montante limite que o cliente está disposta a pagar e o sistema preenche automaticamente a melhor escolha;</w:t>
-      </w:r>
-    </w:p>
-    <w:p>
-      <w:pPr>
-        <w:pStyle w:val="Ttulo3"/>
+        <w:t xml:space="preserve"> o funcionário de stand insere o montante limite que o cliente está </w:t>
+      </w:r>
+      <w:r>
+        <w:rPr>
+          <w:rFonts w:ascii="Segoe UI Semilight" w:hAnsi="Segoe UI Semilight" w:cstheme="minorBidi"/>
+          <w:sz w:val="22"/>
+        </w:rPr>
+        <w:t>disposto</w:t>
+      </w:r>
+      <w:r>
+        <w:rPr>
+          <w:rFonts w:ascii="Segoe UI Semilight" w:hAnsi="Segoe UI Semilight" w:cstheme="minorBidi"/>
+          <w:sz w:val="22"/>
+        </w:rPr>
+        <w:t xml:space="preserve"> a pagar e o sistema preenche automaticamente a melhor escolha;</w:t>
+      </w:r>
+    </w:p>
+    <w:p>
+      <w:pPr>
+        <w:pStyle w:val="Ttulo31"/>
         <w:numPr>
           <w:ilvl w:val="0"/>
           <w:numId w:val="27"/>
@@ -4218,7 +3998,7 @@
     </w:p>
     <w:p>
       <w:pPr>
-        <w:pStyle w:val="Ttulo3"/>
+        <w:pStyle w:val="Ttulo31"/>
         <w:numPr>
           <w:ilvl w:val="0"/>
           <w:numId w:val="27"/>
@@ -4245,7 +4025,7 @@
     </w:p>
     <w:p>
       <w:pPr>
-        <w:pStyle w:val="Ttulo3"/>
+        <w:pStyle w:val="Ttulo31"/>
         <w:numPr>
           <w:ilvl w:val="0"/>
           <w:numId w:val="27"/>
@@ -4272,7 +4052,7 @@
     </w:p>
     <w:p>
       <w:pPr>
-        <w:pStyle w:val="Ttulo3"/>
+        <w:pStyle w:val="Ttulo31"/>
         <w:numPr>
           <w:ilvl w:val="0"/>
           <w:numId w:val="27"/>
@@ -4294,12 +4074,28 @@
           <w:rFonts w:ascii="Segoe UI Semilight" w:hAnsi="Segoe UI Semilight" w:cstheme="minorBidi"/>
           <w:sz w:val="22"/>
         </w:rPr>
-        <w:t xml:space="preserve"> o funcionário de stand finaliza a encomenda depois de ter sido confirmada (é enviada para a queue de encomendas na fábrica);</w:t>
-      </w:r>
-    </w:p>
-    <w:p>
-      <w:pPr>
-        <w:pStyle w:val="Ttulo3"/>
+        <w:t xml:space="preserve"> o funcionário de stand finaliza a encomenda depois de ter sido confirmada (é enviada para a </w:t>
+      </w:r>
+      <w:proofErr w:type="spellStart"/>
+      <w:r>
+        <w:rPr>
+          <w:rFonts w:ascii="Segoe UI Semilight" w:hAnsi="Segoe UI Semilight" w:cstheme="minorBidi"/>
+          <w:sz w:val="22"/>
+        </w:rPr>
+        <w:t>queue</w:t>
+      </w:r>
+      <w:proofErr w:type="spellEnd"/>
+      <w:r>
+        <w:rPr>
+          <w:rFonts w:ascii="Segoe UI Semilight" w:hAnsi="Segoe UI Semilight" w:cstheme="minorBidi"/>
+          <w:sz w:val="22"/>
+        </w:rPr>
+        <w:t xml:space="preserve"> de encomendas na fábrica);</w:t>
+      </w:r>
+    </w:p>
+    <w:p>
+      <w:pPr>
+        <w:pStyle w:val="Ttulo31"/>
         <w:numPr>
           <w:ilvl w:val="0"/>
           <w:numId w:val="27"/>
@@ -4326,7 +4122,7 @@
     </w:p>
     <w:p>
       <w:pPr>
-        <w:pStyle w:val="Ttulo3"/>
+        <w:pStyle w:val="Ttulo31"/>
         <w:numPr>
           <w:ilvl w:val="0"/>
           <w:numId w:val="0"/>
@@ -4342,159 +4138,59 @@
           <w:rFonts w:ascii="Segoe UI Semilight" w:hAnsi="Segoe UI Semilight" w:cstheme="minorBidi"/>
           <w:sz w:val="22"/>
         </w:rPr>
-        <w:t>Para uma análise de use cases mais aprofundada, incluimos um ficheiro excel, onde se encontra uma observação detalhada de cada um.</w:t>
-      </w:r>
-    </w:p>
-    <w:p>
-      <w:pPr>
-        <w:pStyle w:val="Ttulo3"/>
+        <w:t>Para uma análise de use cases mais aprofundada, inclu</w:t>
+      </w:r>
+      <w:r>
+        <w:rPr>
+          <w:rFonts w:ascii="Segoe UI Semilight" w:hAnsi="Segoe UI Semilight" w:cstheme="minorBidi"/>
+          <w:sz w:val="22"/>
+        </w:rPr>
+        <w:t>í</w:t>
+      </w:r>
+      <w:r>
+        <w:rPr>
+          <w:rFonts w:ascii="Segoe UI Semilight" w:hAnsi="Segoe UI Semilight" w:cstheme="minorBidi"/>
+          <w:sz w:val="22"/>
+        </w:rPr>
+        <w:t xml:space="preserve">mos um ficheiro </w:t>
+      </w:r>
+      <w:r>
+        <w:rPr>
+          <w:rFonts w:ascii="Segoe UI Semilight" w:hAnsi="Segoe UI Semilight" w:cstheme="minorBidi"/>
+          <w:sz w:val="22"/>
+        </w:rPr>
+        <w:t>E</w:t>
+      </w:r>
+      <w:r>
+        <w:rPr>
+          <w:rFonts w:ascii="Segoe UI Semilight" w:hAnsi="Segoe UI Semilight" w:cstheme="minorBidi"/>
+          <w:sz w:val="22"/>
+        </w:rPr>
+        <w:t>xcel, onde se encontra uma observação detalhada de cada um.</w:t>
+      </w:r>
+    </w:p>
+    <w:p>
+      <w:pPr>
+        <w:pStyle w:val="Ttulo31"/>
         <w:numPr>
           <w:ilvl w:val="0"/>
           <w:numId w:val="0"/>
         </w:numPr>
-        <w:ind w:firstLine="360"/>
-        <w:rPr>
-          <w:rFonts w:ascii="Segoe UI Semilight" w:hAnsi="Segoe UI Semilight" w:cstheme="minorBidi"/>
-          <w:sz w:val="22"/>
-        </w:rPr>
-      </w:pPr>
-    </w:p>
-    <w:p>
-      <w:pPr>
-        <w:pStyle w:val="Ttulo3"/>
-        <w:numPr>
-          <w:ilvl w:val="0"/>
-          <w:numId w:val="0"/>
-        </w:numPr>
-        <w:ind w:firstLine="360"/>
-        <w:rPr>
-          <w:rFonts w:ascii="Segoe UI Semilight" w:hAnsi="Segoe UI Semilight" w:cstheme="minorBidi"/>
-          <w:sz w:val="22"/>
-        </w:rPr>
-      </w:pPr>
-    </w:p>
-    <w:p>
-      <w:pPr>
-        <w:pStyle w:val="Ttulo3"/>
-        <w:numPr>
-          <w:ilvl w:val="0"/>
-          <w:numId w:val="0"/>
-        </w:numPr>
-        <w:ind w:firstLine="360"/>
-        <w:rPr>
-          <w:rFonts w:ascii="Segoe UI Semilight" w:hAnsi="Segoe UI Semilight" w:cstheme="minorBidi"/>
-          <w:sz w:val="22"/>
-        </w:rPr>
-      </w:pPr>
-    </w:p>
-    <w:p>
-      <w:pPr>
-        <w:pStyle w:val="Ttulo3"/>
-        <w:numPr>
-          <w:ilvl w:val="0"/>
-          <w:numId w:val="0"/>
-        </w:numPr>
-        <w:ind w:firstLine="360"/>
-        <w:rPr>
-          <w:rFonts w:ascii="Segoe UI Semilight" w:hAnsi="Segoe UI Semilight" w:cstheme="minorBidi"/>
-          <w:sz w:val="22"/>
-        </w:rPr>
-      </w:pPr>
-    </w:p>
-    <w:p>
-      <w:pPr>
-        <w:pStyle w:val="Ttulo3"/>
-        <w:numPr>
-          <w:ilvl w:val="0"/>
-          <w:numId w:val="0"/>
-        </w:numPr>
-        <w:ind w:firstLine="360"/>
-        <w:rPr>
-          <w:rFonts w:ascii="Segoe UI Semilight" w:hAnsi="Segoe UI Semilight" w:cstheme="minorBidi"/>
-          <w:sz w:val="22"/>
-        </w:rPr>
-      </w:pPr>
-    </w:p>
-    <w:p>
-      <w:pPr>
-        <w:pStyle w:val="Ttulo3"/>
-        <w:numPr>
-          <w:ilvl w:val="0"/>
-          <w:numId w:val="0"/>
-        </w:numPr>
-        <w:ind w:firstLine="360"/>
-        <w:rPr>
-          <w:rFonts w:ascii="Segoe UI Semilight" w:hAnsi="Segoe UI Semilight" w:cstheme="minorBidi"/>
-          <w:sz w:val="22"/>
-        </w:rPr>
-      </w:pPr>
-    </w:p>
-    <w:p>
-      <w:pPr>
-        <w:pStyle w:val="Ttulo3"/>
-        <w:numPr>
-          <w:ilvl w:val="0"/>
-          <w:numId w:val="0"/>
-        </w:numPr>
-        <w:ind w:firstLine="360"/>
-        <w:rPr>
-          <w:rFonts w:ascii="Segoe UI Semilight" w:hAnsi="Segoe UI Semilight" w:cstheme="minorBidi"/>
-          <w:sz w:val="22"/>
-        </w:rPr>
-      </w:pPr>
-    </w:p>
-    <w:p>
-      <w:pPr>
-        <w:pStyle w:val="Ttulo3"/>
-        <w:numPr>
-          <w:ilvl w:val="0"/>
-          <w:numId w:val="0"/>
-        </w:numPr>
-        <w:ind w:firstLine="360"/>
-        <w:rPr>
-          <w:rFonts w:ascii="Segoe UI Semilight" w:hAnsi="Segoe UI Semilight" w:cstheme="minorBidi"/>
-          <w:sz w:val="22"/>
-        </w:rPr>
-      </w:pPr>
-    </w:p>
-    <w:p>
-      <w:pPr>
-        <w:pStyle w:val="Ttulo3"/>
-        <w:numPr>
-          <w:ilvl w:val="0"/>
-          <w:numId w:val="0"/>
-        </w:numPr>
-        <w:ind w:firstLine="360"/>
-        <w:rPr>
-          <w:rFonts w:ascii="Segoe UI Semilight" w:hAnsi="Segoe UI Semilight" w:cstheme="minorBidi"/>
-          <w:sz w:val="22"/>
-        </w:rPr>
-      </w:pPr>
-    </w:p>
-    <w:p>
-      <w:pPr>
-        <w:pStyle w:val="Ttulo3"/>
-        <w:numPr>
-          <w:ilvl w:val="0"/>
-          <w:numId w:val="0"/>
-        </w:numPr>
-        <w:ind w:firstLine="360"/>
-        <w:rPr>
-          <w:rFonts w:ascii="Segoe UI Semilight" w:hAnsi="Segoe UI Semilight" w:cstheme="minorBidi"/>
-          <w:sz w:val="22"/>
-        </w:rPr>
-      </w:pPr>
-    </w:p>
-    <w:p>
-      <w:pPr>
-        <w:pStyle w:val="Ttulo3"/>
+        <w:rPr>
+          <w:rFonts w:ascii="Segoe UI Semilight" w:hAnsi="Segoe UI Semilight" w:cstheme="minorBidi"/>
+          <w:sz w:val="22"/>
+        </w:rPr>
+      </w:pPr>
+    </w:p>
+    <w:p>
+      <w:pPr>
+        <w:pStyle w:val="Ttulo31"/>
         <w:numPr>
           <w:ilvl w:val="1"/>
           <w:numId w:val="3"/>
         </w:numPr>
       </w:pPr>
       <w:r>
-        <w:lastRenderedPageBreak/>
         <w:t>Interface G</w:t>
       </w:r>
       <w:r>
@@ -4503,7 +4199,7 @@
     </w:p>
     <w:p>
       <w:pPr>
-        <w:pStyle w:val="Ttulo3"/>
+        <w:pStyle w:val="Ttulo31"/>
         <w:numPr>
           <w:ilvl w:val="0"/>
           <w:numId w:val="0"/>
@@ -4514,20 +4210,6 @@
           <w:sz w:val="22"/>
         </w:rPr>
       </w:pPr>
-    </w:p>
-    <w:p>
-      <w:pPr>
-        <w:pStyle w:val="Ttulo3"/>
-        <w:numPr>
-          <w:ilvl w:val="0"/>
-          <w:numId w:val="0"/>
-        </w:numPr>
-        <w:ind w:left="360"/>
-        <w:rPr>
-          <w:rFonts w:ascii="Segoe UI Semilight" w:hAnsi="Segoe UI Semilight" w:cstheme="minorBidi"/>
-          <w:sz w:val="22"/>
-        </w:rPr>
-      </w:pPr>
       <w:r>
         <w:rPr>
           <w:rFonts w:ascii="Segoe UI Semilight" w:hAnsi="Segoe UI Semilight" w:cstheme="minorBidi"/>
@@ -4535,6 +4217,7 @@
           <w:sz w:val="22"/>
           <w:lang w:eastAsia="pt-PT"/>
         </w:rPr>
+        <w:lastRenderedPageBreak/>
         <w:drawing>
           <wp:anchor distT="0" distB="0" distL="114300" distR="114300" simplePos="0" relativeHeight="251663360" behindDoc="0" locked="0" layoutInCell="1" allowOverlap="1" wp14:anchorId="11AEBA02" wp14:editId="64B2E42A">
             <wp:simplePos x="0" y="0"/>
@@ -4561,7 +4244,7 @@
                     </pic:cNvPicPr>
                   </pic:nvPicPr>
                   <pic:blipFill>
-                    <a:blip r:embed="rId20">
+                    <a:blip r:embed="rId16">
                       <a:extLst>
                         <a:ext uri="{28A0092B-C50C-407E-A947-70E740481C1C}">
                           <a14:useLocalDpi xmlns:a14="http://schemas.microsoft.com/office/drawing/2010/main" val="0"/>
@@ -4610,57 +4293,38 @@
           <w:rFonts w:ascii="Segoe UI Semilight" w:hAnsi="Segoe UI Semilight" w:cstheme="minorBidi"/>
           <w:sz w:val="22"/>
         </w:rPr>
-        <w:t>e interface para todo o sistema. I</w:t>
-      </w:r>
-      <w:r>
-        <w:rPr>
-          <w:rFonts w:ascii="Segoe UI Semilight" w:hAnsi="Segoe UI Semilight" w:cstheme="minorBidi"/>
-          <w:sz w:val="22"/>
-        </w:rPr>
-        <w:t xml:space="preserve">ncluimos </w:t>
-      </w:r>
-      <w:r>
-        <w:rPr>
-          <w:rFonts w:ascii="Segoe UI Semilight" w:hAnsi="Segoe UI Semilight" w:cstheme="minorBidi"/>
-          <w:sz w:val="22"/>
-        </w:rPr>
-        <w:t xml:space="preserve">também </w:t>
-      </w:r>
-      <w:r>
-        <w:rPr>
-          <w:rFonts w:ascii="Segoe UI Semilight" w:hAnsi="Segoe UI Semilight" w:cstheme="minorBidi"/>
-          <w:sz w:val="22"/>
-        </w:rPr>
-        <w:t>o</w:t>
-      </w:r>
-      <w:r>
-        <w:rPr>
-          <w:rFonts w:ascii="Segoe UI Semilight" w:hAnsi="Segoe UI Semilight" w:cstheme="minorBidi"/>
-          <w:sz w:val="22"/>
-        </w:rPr>
-        <w:t>s</w:t>
-      </w:r>
-      <w:r>
-        <w:rPr>
-          <w:rFonts w:ascii="Segoe UI Semilight" w:hAnsi="Segoe UI Semilight" w:cstheme="minorBidi"/>
-          <w:sz w:val="22"/>
-        </w:rPr>
-        <w:t xml:space="preserve"> ficheiro</w:t>
-      </w:r>
-      <w:r>
-        <w:rPr>
-          <w:rFonts w:ascii="Segoe UI Semilight" w:hAnsi="Segoe UI Semilight" w:cstheme="minorBidi"/>
-          <w:sz w:val="22"/>
-        </w:rPr>
-        <w:t>s</w:t>
-      </w:r>
-      <w:r>
-        <w:rPr>
-          <w:rFonts w:ascii="Segoe UI Semilight" w:hAnsi="Segoe UI Semilight" w:cstheme="minorBidi"/>
-          <w:sz w:val="22"/>
-        </w:rPr>
-        <w:t xml:space="preserve"> de netbeans</w:t>
-      </w:r>
+        <w:t xml:space="preserve">e interface para todo o sistema. </w:t>
+      </w:r>
+      <w:r>
+        <w:rPr>
+          <w:rFonts w:ascii="Segoe UI Semilight" w:hAnsi="Segoe UI Semilight" w:cstheme="minorBidi"/>
+          <w:sz w:val="22"/>
+        </w:rPr>
+        <w:t>Incluímos</w:t>
+      </w:r>
+      <w:r>
+        <w:rPr>
+          <w:rFonts w:ascii="Segoe UI Semilight" w:hAnsi="Segoe UI Semilight" w:cstheme="minorBidi"/>
+          <w:sz w:val="22"/>
+        </w:rPr>
+        <w:t xml:space="preserve"> também os ficheiros de </w:t>
+      </w:r>
+      <w:proofErr w:type="spellStart"/>
+      <w:r>
+        <w:rPr>
+          <w:rFonts w:ascii="Segoe UI Semilight" w:hAnsi="Segoe UI Semilight" w:cstheme="minorBidi"/>
+          <w:sz w:val="22"/>
+        </w:rPr>
+        <w:t>N</w:t>
+      </w:r>
+      <w:r>
+        <w:rPr>
+          <w:rFonts w:ascii="Segoe UI Semilight" w:hAnsi="Segoe UI Semilight" w:cstheme="minorBidi"/>
+          <w:sz w:val="22"/>
+        </w:rPr>
+        <w:t>etbeans</w:t>
+      </w:r>
+      <w:proofErr w:type="spellEnd"/>
       <w:r>
         <w:rPr>
           <w:rFonts w:ascii="Segoe UI Semilight" w:hAnsi="Segoe UI Semilight" w:cstheme="minorBidi"/>
@@ -4685,7 +4349,7 @@
     </w:p>
     <w:p>
       <w:pPr>
-        <w:pStyle w:val="Ttulo3"/>
+        <w:pStyle w:val="Ttulo31"/>
         <w:numPr>
           <w:ilvl w:val="0"/>
           <w:numId w:val="0"/>
@@ -4705,7 +4369,7 @@
     </w:p>
     <w:p>
       <w:pPr>
-        <w:pStyle w:val="Ttulo3"/>
+        <w:pStyle w:val="Ttulo31"/>
         <w:numPr>
           <w:ilvl w:val="0"/>
           <w:numId w:val="0"/>
@@ -4719,7 +4383,7 @@
     </w:p>
     <w:p>
       <w:pPr>
-        <w:pStyle w:val="Ttulo3"/>
+        <w:pStyle w:val="Ttulo31"/>
         <w:numPr>
           <w:ilvl w:val="0"/>
           <w:numId w:val="0"/>
@@ -4755,7 +4419,7 @@
                     </pic:cNvPicPr>
                   </pic:nvPicPr>
                   <pic:blipFill>
-                    <a:blip r:embed="rId21">
+                    <a:blip r:embed="rId17">
                       <a:extLst>
                         <a:ext uri="{28A0092B-C50C-407E-A947-70E740481C1C}">
                           <a14:useLocalDpi xmlns:a14="http://schemas.microsoft.com/office/drawing/2010/main" val="0"/>
@@ -4789,7 +4453,7 @@
     </w:p>
     <w:p>
       <w:pPr>
-        <w:pStyle w:val="Ttulo3"/>
+        <w:pStyle w:val="Ttulo31"/>
         <w:numPr>
           <w:ilvl w:val="0"/>
           <w:numId w:val="0"/>
@@ -4809,7 +4473,7 @@
     </w:p>
     <w:p>
       <w:pPr>
-        <w:pStyle w:val="Ttulo3"/>
+        <w:pStyle w:val="Ttulo31"/>
         <w:numPr>
           <w:ilvl w:val="0"/>
           <w:numId w:val="0"/>
@@ -4823,7 +4487,7 @@
     </w:p>
     <w:p>
       <w:pPr>
-        <w:pStyle w:val="Ttulo3"/>
+        <w:pStyle w:val="Ttulo31"/>
         <w:numPr>
           <w:ilvl w:val="0"/>
           <w:numId w:val="0"/>
@@ -4859,7 +4523,7 @@
                     </pic:cNvPicPr>
                   </pic:nvPicPr>
                   <pic:blipFill>
-                    <a:blip r:embed="rId22">
+                    <a:blip r:embed="rId18">
                       <a:extLst>
                         <a:ext uri="{28A0092B-C50C-407E-A947-70E740481C1C}">
                           <a14:useLocalDpi xmlns:a14="http://schemas.microsoft.com/office/drawing/2010/main" val="0"/>
@@ -4893,7 +4557,7 @@
     </w:p>
     <w:p>
       <w:pPr>
-        <w:pStyle w:val="Ttulo3"/>
+        <w:pStyle w:val="Ttulo31"/>
         <w:numPr>
           <w:ilvl w:val="0"/>
           <w:numId w:val="0"/>
@@ -4908,12 +4572,26 @@
         <w:rPr>
           <w:sz w:val="20"/>
         </w:rPr>
-        <w:t>Figura 6: Registo (feito pelo admin)</w:t>
-      </w:r>
-    </w:p>
-    <w:p>
-      <w:pPr>
-        <w:pStyle w:val="Ttulo3"/>
+        <w:t xml:space="preserve">Figura 6: Registo (feito pelo </w:t>
+      </w:r>
+      <w:proofErr w:type="spellStart"/>
+      <w:r>
+        <w:rPr>
+          <w:sz w:val="20"/>
+        </w:rPr>
+        <w:t>admin</w:t>
+      </w:r>
+      <w:proofErr w:type="spellEnd"/>
+      <w:r>
+        <w:rPr>
+          <w:sz w:val="20"/>
+        </w:rPr>
+        <w:t>)</w:t>
+      </w:r>
+    </w:p>
+    <w:p>
+      <w:pPr>
+        <w:pStyle w:val="Ttulo31"/>
         <w:numPr>
           <w:ilvl w:val="0"/>
           <w:numId w:val="0"/>
@@ -4927,7 +4605,7 @@
     </w:p>
     <w:p>
       <w:pPr>
-        <w:pStyle w:val="Ttulo3"/>
+        <w:pStyle w:val="Ttulo31"/>
         <w:numPr>
           <w:ilvl w:val="0"/>
           <w:numId w:val="0"/>
@@ -4962,7 +4640,7 @@
                     </pic:cNvPicPr>
                   </pic:nvPicPr>
                   <pic:blipFill>
-                    <a:blip r:embed="rId23">
+                    <a:blip r:embed="rId19">
                       <a:extLst>
                         <a:ext uri="{28A0092B-C50C-407E-A947-70E740481C1C}">
                           <a14:useLocalDpi xmlns:a14="http://schemas.microsoft.com/office/drawing/2010/main" val="0"/>
@@ -4996,7 +4674,7 @@
     </w:p>
     <w:p>
       <w:pPr>
-        <w:pStyle w:val="Ttulo3"/>
+        <w:pStyle w:val="Ttulo31"/>
         <w:numPr>
           <w:ilvl w:val="0"/>
           <w:numId w:val="0"/>
@@ -5016,7 +4694,7 @@
     </w:p>
     <w:p>
       <w:pPr>
-        <w:pStyle w:val="Ttulo3"/>
+        <w:pStyle w:val="Ttulo31"/>
         <w:numPr>
           <w:ilvl w:val="0"/>
           <w:numId w:val="0"/>
@@ -5030,7 +4708,7 @@
     </w:p>
     <w:p>
       <w:pPr>
-        <w:pStyle w:val="Ttulo3"/>
+        <w:pStyle w:val="Ttulo31"/>
         <w:numPr>
           <w:ilvl w:val="0"/>
           <w:numId w:val="0"/>
@@ -5066,7 +4744,7 @@
                     </pic:cNvPicPr>
                   </pic:nvPicPr>
                   <pic:blipFill>
-                    <a:blip r:embed="rId24">
+                    <a:blip r:embed="rId20">
                       <a:extLst>
                         <a:ext uri="{28A0092B-C50C-407E-A947-70E740481C1C}">
                           <a14:useLocalDpi xmlns:a14="http://schemas.microsoft.com/office/drawing/2010/main" val="0"/>
@@ -5100,7 +4778,7 @@
     </w:p>
     <w:p>
       <w:pPr>
-        <w:pStyle w:val="Ttulo3"/>
+        <w:pStyle w:val="Ttulo31"/>
         <w:numPr>
           <w:ilvl w:val="0"/>
           <w:numId w:val="0"/>
@@ -5120,7 +4798,7 @@
     </w:p>
     <w:p>
       <w:pPr>
-        <w:pStyle w:val="Ttulo3"/>
+        <w:pStyle w:val="Ttulo31"/>
         <w:numPr>
           <w:ilvl w:val="0"/>
           <w:numId w:val="0"/>
@@ -5134,7 +4812,7 @@
     </w:p>
     <w:p>
       <w:pPr>
-        <w:pStyle w:val="Ttulo3"/>
+        <w:pStyle w:val="Ttulo31"/>
         <w:numPr>
           <w:ilvl w:val="0"/>
           <w:numId w:val="0"/>
@@ -5169,7 +4847,7 @@
                     </pic:cNvPicPr>
                   </pic:nvPicPr>
                   <pic:blipFill>
-                    <a:blip r:embed="rId25">
+                    <a:blip r:embed="rId21">
                       <a:extLst>
                         <a:ext uri="{28A0092B-C50C-407E-A947-70E740481C1C}">
                           <a14:useLocalDpi xmlns:a14="http://schemas.microsoft.com/office/drawing/2010/main" val="0"/>
@@ -5203,7 +4881,7 @@
     </w:p>
     <w:p>
       <w:pPr>
-        <w:pStyle w:val="Ttulo3"/>
+        <w:pStyle w:val="Ttulo31"/>
         <w:numPr>
           <w:ilvl w:val="0"/>
           <w:numId w:val="0"/>
@@ -5235,7 +4913,7 @@
     </w:p>
     <w:p>
       <w:pPr>
-        <w:pStyle w:val="Ttulo3"/>
+        <w:pStyle w:val="Ttulo31"/>
         <w:numPr>
           <w:ilvl w:val="0"/>
           <w:numId w:val="0"/>
@@ -5249,7 +4927,7 @@
     </w:p>
     <w:p>
       <w:pPr>
-        <w:pStyle w:val="Ttulo3"/>
+        <w:pStyle w:val="Ttulo31"/>
         <w:numPr>
           <w:ilvl w:val="0"/>
           <w:numId w:val="0"/>
@@ -5263,7 +4941,7 @@
     </w:p>
     <w:p>
       <w:pPr>
-        <w:pStyle w:val="Ttulo3"/>
+        <w:pStyle w:val="Ttulo31"/>
         <w:numPr>
           <w:ilvl w:val="0"/>
           <w:numId w:val="0"/>
@@ -5277,7 +4955,7 @@
     </w:p>
     <w:p>
       <w:pPr>
-        <w:pStyle w:val="Ttulo3"/>
+        <w:pStyle w:val="Ttulo31"/>
         <w:numPr>
           <w:ilvl w:val="0"/>
           <w:numId w:val="0"/>
@@ -5291,7 +4969,7 @@
     </w:p>
     <w:p>
       <w:pPr>
-        <w:pStyle w:val="Ttulo3"/>
+        <w:pStyle w:val="Ttulo31"/>
         <w:numPr>
           <w:ilvl w:val="0"/>
           <w:numId w:val="0"/>
@@ -5305,7 +4983,7 @@
     </w:p>
     <w:p>
       <w:pPr>
-        <w:pStyle w:val="Ttulo3"/>
+        <w:pStyle w:val="Ttulo31"/>
         <w:numPr>
           <w:ilvl w:val="0"/>
           <w:numId w:val="0"/>
@@ -5319,7 +4997,7 @@
     </w:p>
     <w:p>
       <w:pPr>
-        <w:pStyle w:val="Ttulo3"/>
+        <w:pStyle w:val="Ttulo31"/>
         <w:numPr>
           <w:ilvl w:val="0"/>
           <w:numId w:val="0"/>
@@ -5333,7 +5011,7 @@
     </w:p>
     <w:p>
       <w:pPr>
-        <w:pStyle w:val="Ttulo3"/>
+        <w:pStyle w:val="Ttulo31"/>
         <w:numPr>
           <w:ilvl w:val="0"/>
           <w:numId w:val="0"/>
@@ -5347,7 +5025,7 @@
     </w:p>
     <w:p>
       <w:pPr>
-        <w:pStyle w:val="Ttulo3"/>
+        <w:pStyle w:val="Ttulo31"/>
         <w:numPr>
           <w:ilvl w:val="0"/>
           <w:numId w:val="0"/>
@@ -5391,7 +5069,7 @@
                     </pic:cNvPicPr>
                   </pic:nvPicPr>
                   <pic:blipFill>
-                    <a:blip r:embed="rId26">
+                    <a:blip r:embed="rId22">
                       <a:extLst>
                         <a:ext uri="{28A0092B-C50C-407E-A947-70E740481C1C}">
                           <a14:useLocalDpi xmlns:a14="http://schemas.microsoft.com/office/drawing/2010/main" val="0"/>
@@ -5461,7 +5139,7 @@
     </w:p>
     <w:p>
       <w:pPr>
-        <w:pStyle w:val="Ttulo3"/>
+        <w:pStyle w:val="Ttulo31"/>
         <w:numPr>
           <w:ilvl w:val="0"/>
           <w:numId w:val="0"/>
@@ -5477,7 +5155,7 @@
     </w:p>
     <w:p>
       <w:pPr>
-        <w:pStyle w:val="Ttulo3"/>
+        <w:pStyle w:val="Ttulo31"/>
         <w:numPr>
           <w:ilvl w:val="0"/>
           <w:numId w:val="0"/>
@@ -5512,7 +5190,7 @@
                     </pic:cNvPicPr>
                   </pic:nvPicPr>
                   <pic:blipFill>
-                    <a:blip r:embed="rId27">
+                    <a:blip r:embed="rId23">
                       <a:extLst>
                         <a:ext uri="{28A0092B-C50C-407E-A947-70E740481C1C}">
                           <a14:useLocalDpi xmlns:a14="http://schemas.microsoft.com/office/drawing/2010/main" val="0"/>
@@ -5546,7 +5224,7 @@
     </w:p>
     <w:p>
       <w:pPr>
-        <w:pStyle w:val="Ttulo3"/>
+        <w:pStyle w:val="Ttulo31"/>
         <w:numPr>
           <w:ilvl w:val="0"/>
           <w:numId w:val="0"/>
@@ -5602,7 +5280,7 @@
     </w:p>
     <w:p>
       <w:pPr>
-        <w:pStyle w:val="Ttulo3"/>
+        <w:pStyle w:val="Ttulo31"/>
         <w:numPr>
           <w:ilvl w:val="0"/>
           <w:numId w:val="0"/>
@@ -5638,7 +5316,7 @@
                     </pic:cNvPicPr>
                   </pic:nvPicPr>
                   <pic:blipFill>
-                    <a:blip r:embed="rId28">
+                    <a:blip r:embed="rId24">
                       <a:extLst>
                         <a:ext uri="{28A0092B-C50C-407E-A947-70E740481C1C}">
                           <a14:useLocalDpi xmlns:a14="http://schemas.microsoft.com/office/drawing/2010/main" val="0"/>
@@ -5672,7 +5350,7 @@
     </w:p>
     <w:p>
       <w:pPr>
-        <w:pStyle w:val="Ttulo3"/>
+        <w:pStyle w:val="Ttulo31"/>
         <w:numPr>
           <w:ilvl w:val="0"/>
           <w:numId w:val="0"/>
@@ -5722,7 +5400,7 @@
     </w:p>
     <w:p>
       <w:pPr>
-        <w:pStyle w:val="Ttulo3"/>
+        <w:pStyle w:val="Ttulo31"/>
         <w:numPr>
           <w:ilvl w:val="0"/>
           <w:numId w:val="0"/>
@@ -5764,7 +5442,7 @@
                     </pic:cNvPicPr>
                   </pic:nvPicPr>
                   <pic:blipFill>
-                    <a:blip r:embed="rId29">
+                    <a:blip r:embed="rId25">
                       <a:extLst>
                         <a:ext uri="{28A0092B-C50C-407E-A947-70E740481C1C}">
                           <a14:useLocalDpi xmlns:a14="http://schemas.microsoft.com/office/drawing/2010/main" val="0"/>
@@ -5804,7 +5482,7 @@
     </w:p>
     <w:p>
       <w:pPr>
-        <w:pStyle w:val="Ttulo3"/>
+        <w:pStyle w:val="Ttulo31"/>
         <w:numPr>
           <w:ilvl w:val="0"/>
           <w:numId w:val="0"/>
@@ -5836,7 +5514,7 @@
     </w:p>
     <w:p>
       <w:pPr>
-        <w:pStyle w:val="Ttulo3"/>
+        <w:pStyle w:val="Ttulo31"/>
         <w:numPr>
           <w:ilvl w:val="0"/>
           <w:numId w:val="0"/>
@@ -5849,7 +5527,7 @@
     </w:p>
     <w:p>
       <w:pPr>
-        <w:pStyle w:val="Ttulo3"/>
+        <w:pStyle w:val="Ttulo31"/>
         <w:numPr>
           <w:ilvl w:val="0"/>
           <w:numId w:val="0"/>
@@ -5885,7 +5563,7 @@
                     </pic:cNvPicPr>
                   </pic:nvPicPr>
                   <pic:blipFill>
-                    <a:blip r:embed="rId30">
+                    <a:blip r:embed="rId26">
                       <a:extLst>
                         <a:ext uri="{28A0092B-C50C-407E-A947-70E740481C1C}">
                           <a14:useLocalDpi xmlns:a14="http://schemas.microsoft.com/office/drawing/2010/main" val="0"/>
@@ -5919,7 +5597,7 @@
     </w:p>
     <w:p>
       <w:pPr>
-        <w:pStyle w:val="Ttulo3"/>
+        <w:pStyle w:val="Ttulo31"/>
         <w:numPr>
           <w:ilvl w:val="0"/>
           <w:numId w:val="0"/>
@@ -5963,7 +5641,7 @@
     </w:p>
     <w:p>
       <w:pPr>
-        <w:pStyle w:val="Ttulo3"/>
+        <w:pStyle w:val="Ttulo31"/>
         <w:numPr>
           <w:ilvl w:val="0"/>
           <w:numId w:val="0"/>
@@ -5977,7 +5655,7 @@
     </w:p>
     <w:p>
       <w:pPr>
-        <w:pStyle w:val="Ttulo3"/>
+        <w:pStyle w:val="Ttulo31"/>
         <w:numPr>
           <w:ilvl w:val="0"/>
           <w:numId w:val="0"/>
@@ -6012,7 +5690,7 @@
                     </pic:cNvPicPr>
                   </pic:nvPicPr>
                   <pic:blipFill>
-                    <a:blip r:embed="rId31">
+                    <a:blip r:embed="rId27">
                       <a:extLst>
                         <a:ext uri="{28A0092B-C50C-407E-A947-70E740481C1C}">
                           <a14:useLocalDpi xmlns:a14="http://schemas.microsoft.com/office/drawing/2010/main" val="0"/>
@@ -6046,7 +5724,7 @@
     </w:p>
     <w:p>
       <w:pPr>
-        <w:pStyle w:val="Ttulo3"/>
+        <w:pStyle w:val="Ttulo31"/>
         <w:numPr>
           <w:ilvl w:val="0"/>
           <w:numId w:val="0"/>
@@ -6066,7 +5744,7 @@
     </w:p>
     <w:p>
       <w:pPr>
-        <w:pStyle w:val="Ttulo3"/>
+        <w:pStyle w:val="Ttulo31"/>
         <w:numPr>
           <w:ilvl w:val="0"/>
           <w:numId w:val="0"/>
@@ -6080,7 +5758,7 @@
     </w:p>
     <w:p>
       <w:pPr>
-        <w:pStyle w:val="Ttulo3"/>
+        <w:pStyle w:val="Ttulo31"/>
         <w:numPr>
           <w:ilvl w:val="0"/>
           <w:numId w:val="0"/>
@@ -6094,7 +5772,7 @@
     </w:p>
     <w:p>
       <w:pPr>
-        <w:pStyle w:val="Ttulo3"/>
+        <w:pStyle w:val="Ttulo31"/>
         <w:numPr>
           <w:ilvl w:val="0"/>
           <w:numId w:val="0"/>
@@ -6108,7 +5786,7 @@
     </w:p>
     <w:p>
       <w:pPr>
-        <w:pStyle w:val="Ttulo3"/>
+        <w:pStyle w:val="Ttulo31"/>
         <w:numPr>
           <w:ilvl w:val="0"/>
           <w:numId w:val="0"/>
@@ -6122,7 +5800,7 @@
     </w:p>
     <w:p>
       <w:pPr>
-        <w:pStyle w:val="Ttulo3"/>
+        <w:pStyle w:val="Ttulo31"/>
         <w:numPr>
           <w:ilvl w:val="0"/>
           <w:numId w:val="0"/>
@@ -6158,7 +5836,7 @@
                     </pic:cNvPicPr>
                   </pic:nvPicPr>
                   <pic:blipFill>
-                    <a:blip r:embed="rId32">
+                    <a:blip r:embed="rId28">
                       <a:extLst>
                         <a:ext uri="{28A0092B-C50C-407E-A947-70E740481C1C}">
                           <a14:useLocalDpi xmlns:a14="http://schemas.microsoft.com/office/drawing/2010/main" val="0"/>
@@ -6219,7 +5897,7 @@
                     </pic:cNvPicPr>
                   </pic:nvPicPr>
                   <pic:blipFill>
-                    <a:blip r:embed="rId33">
+                    <a:blip r:embed="rId29">
                       <a:extLst>
                         <a:ext uri="{28A0092B-C50C-407E-A947-70E740481C1C}">
                           <a14:useLocalDpi xmlns:a14="http://schemas.microsoft.com/office/drawing/2010/main" val="0"/>
@@ -6253,7 +5931,7 @@
     </w:p>
     <w:p>
       <w:pPr>
-        <w:pStyle w:val="Ttulo3"/>
+        <w:pStyle w:val="Ttulo31"/>
         <w:numPr>
           <w:ilvl w:val="0"/>
           <w:numId w:val="0"/>
@@ -6273,7 +5951,7 @@
     </w:p>
     <w:p>
       <w:pPr>
-        <w:pStyle w:val="Ttulo3"/>
+        <w:pStyle w:val="Ttulo31"/>
         <w:numPr>
           <w:ilvl w:val="0"/>
           <w:numId w:val="0"/>
@@ -6317,7 +5995,7 @@
                     </pic:cNvPicPr>
                   </pic:nvPicPr>
                   <pic:blipFill>
-                    <a:blip r:embed="rId34">
+                    <a:blip r:embed="rId30">
                       <a:extLst>
                         <a:ext uri="{28A0092B-C50C-407E-A947-70E740481C1C}">
                           <a14:useLocalDpi xmlns:a14="http://schemas.microsoft.com/office/drawing/2010/main" val="0"/>
@@ -6386,7 +6064,7 @@
                     </pic:cNvPicPr>
                   </pic:nvPicPr>
                   <pic:blipFill>
-                    <a:blip r:embed="rId35">
+                    <a:blip r:embed="rId31">
                       <a:extLst>
                         <a:ext uri="{28A0092B-C50C-407E-A947-70E740481C1C}">
                           <a14:useLocalDpi xmlns:a14="http://schemas.microsoft.com/office/drawing/2010/main" val="0"/>
@@ -6438,7 +6116,7 @@
     </w:p>
     <w:p>
       <w:pPr>
-        <w:pStyle w:val="Ttulo3"/>
+        <w:pStyle w:val="Ttulo31"/>
         <w:numPr>
           <w:ilvl w:val="0"/>
           <w:numId w:val="0"/>
@@ -6458,7 +6136,7 @@
     </w:p>
     <w:p>
       <w:pPr>
-        <w:pStyle w:val="Ttulo3"/>
+        <w:pStyle w:val="Ttulo31"/>
         <w:numPr>
           <w:ilvl w:val="1"/>
           <w:numId w:val="3"/>
@@ -6498,7 +6176,7 @@
                     </pic:cNvPicPr>
                   </pic:nvPicPr>
                   <pic:blipFill>
-                    <a:blip r:embed="rId36">
+                    <a:blip r:embed="rId32">
                       <a:extLst>
                         <a:ext uri="{28A0092B-C50C-407E-A947-70E740481C1C}">
                           <a14:useLocalDpi xmlns:a14="http://schemas.microsoft.com/office/drawing/2010/main" val="0"/>
@@ -6568,7 +6246,7 @@
                     </pic:cNvPicPr>
                   </pic:nvPicPr>
                   <pic:blipFill>
-                    <a:blip r:embed="rId37">
+                    <a:blip r:embed="rId33">
                       <a:extLst>
                         <a:ext uri="{28A0092B-C50C-407E-A947-70E740481C1C}">
                           <a14:useLocalDpi xmlns:a14="http://schemas.microsoft.com/office/drawing/2010/main" val="0"/>
@@ -6614,7 +6292,7 @@
     </w:p>
     <w:p>
       <w:pPr>
-        <w:pStyle w:val="Ttulo3"/>
+        <w:pStyle w:val="Ttulo31"/>
         <w:numPr>
           <w:ilvl w:val="0"/>
           <w:numId w:val="0"/>
@@ -6629,7 +6307,7 @@
     </w:p>
     <w:p>
       <w:pPr>
-        <w:pStyle w:val="Ttulo3"/>
+        <w:pStyle w:val="Ttulo31"/>
         <w:numPr>
           <w:ilvl w:val="0"/>
           <w:numId w:val="0"/>
@@ -6645,12 +6323,49 @@
           <w:rFonts w:ascii="Segoe UI Semilight" w:hAnsi="Segoe UI Semilight" w:cstheme="minorBidi"/>
           <w:sz w:val="22"/>
         </w:rPr>
-        <w:t>Por fim, apresentamos o diagrama de estado do nosso sistema. Também incluímos o ficheiro do visual paradigm fora do relatório, para uma visualização mais interactiva.</w:t>
-      </w:r>
-    </w:p>
-    <w:p>
-      <w:pPr>
-        <w:pStyle w:val="Ttulo3"/>
+        <w:t xml:space="preserve">Por fim, apresentamos o diagrama de estado do nosso sistema. Também incluímos o ficheiro do </w:t>
+      </w:r>
+      <w:r>
+        <w:rPr>
+          <w:rFonts w:ascii="Segoe UI Semilight" w:hAnsi="Segoe UI Semilight" w:cstheme="minorBidi"/>
+          <w:sz w:val="22"/>
+        </w:rPr>
+        <w:t>V</w:t>
+      </w:r>
+      <w:r>
+        <w:rPr>
+          <w:rFonts w:ascii="Segoe UI Semilight" w:hAnsi="Segoe UI Semilight" w:cstheme="minorBidi"/>
+          <w:sz w:val="22"/>
+        </w:rPr>
+        <w:t xml:space="preserve">isual </w:t>
+      </w:r>
+      <w:proofErr w:type="spellStart"/>
+      <w:r>
+        <w:rPr>
+          <w:rFonts w:ascii="Segoe UI Semilight" w:hAnsi="Segoe UI Semilight" w:cstheme="minorBidi"/>
+          <w:sz w:val="22"/>
+        </w:rPr>
+        <w:t>P</w:t>
+      </w:r>
+      <w:r>
+        <w:rPr>
+          <w:rFonts w:ascii="Segoe UI Semilight" w:hAnsi="Segoe UI Semilight" w:cstheme="minorBidi"/>
+          <w:sz w:val="22"/>
+        </w:rPr>
+        <w:t>aradigm</w:t>
+      </w:r>
+      <w:proofErr w:type="spellEnd"/>
+      <w:r>
+        <w:rPr>
+          <w:rFonts w:ascii="Segoe UI Semilight" w:hAnsi="Segoe UI Semilight" w:cstheme="minorBidi"/>
+          <w:sz w:val="22"/>
+        </w:rPr>
+        <w:t xml:space="preserve"> fora do relatório, para uma visualização mais interativa.</w:t>
+      </w:r>
+    </w:p>
+    <w:p>
+      <w:pPr>
+        <w:pStyle w:val="Ttulo31"/>
         <w:numPr>
           <w:ilvl w:val="0"/>
           <w:numId w:val="0"/>
@@ -6666,26 +6381,126 @@
           <w:rFonts w:ascii="Segoe UI Semilight" w:hAnsi="Segoe UI Semilight" w:cstheme="minorBidi"/>
           <w:sz w:val="22"/>
         </w:rPr>
-        <w:t>Neste diagrama, nós admitos que existe um super estado chamado “autenticado”, que surge quando se efetua o login. Este estado direciona o utilizador para diferentes sub-estados, dependendo da sua “role” no sistema. Se o utilizador for um funcionário de fábrica, este tem acesso ao métodos representados no lado esquerdo do modelo acima, que correspondem à atualização do stock (jantes, motores, pintura e pneus).</w:t>
-      </w:r>
-      <w:r>
-        <w:rPr>
-          <w:rFonts w:ascii="Segoe UI Semilight" w:hAnsi="Segoe UI Semilight" w:cstheme="minorBidi"/>
-          <w:sz w:val="22"/>
-        </w:rPr>
-        <w:t xml:space="preserve"> Se o utilizador for um administrador, só tem acesso aos métodos que lhe permitem registar funcionários e criar/eliminar pacotes do sistema. Por ultimo, todos os fun</w:t>
-      </w:r>
-      <w:r>
-        <w:rPr>
-          <w:rFonts w:ascii="Segoe UI Semilight" w:hAnsi="Segoe UI Semilight" w:cstheme="minorBidi"/>
-          <w:sz w:val="22"/>
-        </w:rPr>
-        <w:t>cionários de stand têm acesso às funcionalidades faladas já nas secções antiores, que estão representadas no lado direito do super estado do modelo acima.</w:t>
-      </w:r>
-    </w:p>
-    <w:p>
-      <w:pPr>
-        <w:pStyle w:val="Ttulo3"/>
+        <w:t>Neste diagrama, nós admit</w:t>
+      </w:r>
+      <w:r>
+        <w:rPr>
+          <w:rFonts w:ascii="Segoe UI Semilight" w:hAnsi="Segoe UI Semilight" w:cstheme="minorBidi"/>
+          <w:sz w:val="22"/>
+        </w:rPr>
+        <w:t>im</w:t>
+      </w:r>
+      <w:r>
+        <w:rPr>
+          <w:rFonts w:ascii="Segoe UI Semilight" w:hAnsi="Segoe UI Semilight" w:cstheme="minorBidi"/>
+          <w:sz w:val="22"/>
+        </w:rPr>
+        <w:t xml:space="preserve">os que existe um </w:t>
+      </w:r>
+      <w:r>
+        <w:rPr>
+          <w:rFonts w:ascii="Segoe UI Semilight" w:hAnsi="Segoe UI Semilight" w:cstheme="minorBidi"/>
+          <w:sz w:val="22"/>
+        </w:rPr>
+        <w:t>superestado</w:t>
+      </w:r>
+      <w:r>
+        <w:rPr>
+          <w:rFonts w:ascii="Segoe UI Semilight" w:hAnsi="Segoe UI Semilight" w:cstheme="minorBidi"/>
+          <w:sz w:val="22"/>
+        </w:rPr>
+        <w:t xml:space="preserve"> chamado “autenticado”, que surge quando se efetua o login. Este estado direciona o utilizador para diferentes </w:t>
+      </w:r>
+      <w:proofErr w:type="spellStart"/>
+      <w:r>
+        <w:rPr>
+          <w:rFonts w:ascii="Segoe UI Semilight" w:hAnsi="Segoe UI Semilight" w:cstheme="minorBidi"/>
+          <w:sz w:val="22"/>
+        </w:rPr>
+        <w:t>sub-estados</w:t>
+      </w:r>
+      <w:proofErr w:type="spellEnd"/>
+      <w:r>
+        <w:rPr>
+          <w:rFonts w:ascii="Segoe UI Semilight" w:hAnsi="Segoe UI Semilight" w:cstheme="minorBidi"/>
+          <w:sz w:val="22"/>
+        </w:rPr>
+        <w:t xml:space="preserve">, dependendo da sua “role” no sistema. Se o utilizador for um funcionário de fábrica, este tem acesso </w:t>
+      </w:r>
+      <w:r>
+        <w:rPr>
+          <w:rFonts w:ascii="Segoe UI Semilight" w:hAnsi="Segoe UI Semilight" w:cstheme="minorBidi"/>
+          <w:sz w:val="22"/>
+        </w:rPr>
+        <w:t>aos métodos</w:t>
+      </w:r>
+      <w:r>
+        <w:rPr>
+          <w:rFonts w:ascii="Segoe UI Semilight" w:hAnsi="Segoe UI Semilight" w:cstheme="minorBidi"/>
+          <w:sz w:val="22"/>
+        </w:rPr>
+        <w:t xml:space="preserve"> representados no lado esquerdo do modelo acima, que correspondem à atualização do stock (jantes, motores, pintura e pneus).</w:t>
+      </w:r>
+      <w:r>
+        <w:rPr>
+          <w:rFonts w:ascii="Segoe UI Semilight" w:hAnsi="Segoe UI Semilight" w:cstheme="minorBidi"/>
+          <w:sz w:val="22"/>
+        </w:rPr>
+        <w:t xml:space="preserve"> Se o utilizador for um administrador, só tem acesso aos métodos que lhe permitem registar funcionários e criar/eliminar pacotes do sistema. Por </w:t>
+      </w:r>
+      <w:r>
+        <w:rPr>
+          <w:rFonts w:ascii="Segoe UI Semilight" w:hAnsi="Segoe UI Semilight" w:cstheme="minorBidi"/>
+          <w:sz w:val="22"/>
+        </w:rPr>
+        <w:t>último</w:t>
+      </w:r>
+      <w:r>
+        <w:rPr>
+          <w:rFonts w:ascii="Segoe UI Semilight" w:hAnsi="Segoe UI Semilight" w:cstheme="minorBidi"/>
+          <w:sz w:val="22"/>
+        </w:rPr>
+        <w:t>, todos os fun</w:t>
+      </w:r>
+      <w:r>
+        <w:rPr>
+          <w:rFonts w:ascii="Segoe UI Semilight" w:hAnsi="Segoe UI Semilight" w:cstheme="minorBidi"/>
+          <w:sz w:val="22"/>
+        </w:rPr>
+        <w:t>cionários de stand têm acesso às funcionalidades faladas já nas secções ant</w:t>
+      </w:r>
+      <w:r>
+        <w:rPr>
+          <w:rFonts w:ascii="Segoe UI Semilight" w:hAnsi="Segoe UI Semilight" w:cstheme="minorBidi"/>
+          <w:sz w:val="22"/>
+        </w:rPr>
+        <w:t>er</w:t>
+      </w:r>
+      <w:r>
+        <w:rPr>
+          <w:rFonts w:ascii="Segoe UI Semilight" w:hAnsi="Segoe UI Semilight" w:cstheme="minorBidi"/>
+          <w:sz w:val="22"/>
+        </w:rPr>
+        <w:t xml:space="preserve">iores, que estão representadas no lado direito do </w:t>
+      </w:r>
+      <w:r>
+        <w:rPr>
+          <w:rFonts w:ascii="Segoe UI Semilight" w:hAnsi="Segoe UI Semilight" w:cstheme="minorBidi"/>
+          <w:sz w:val="22"/>
+        </w:rPr>
+        <w:t>superestado</w:t>
+      </w:r>
+      <w:r>
+        <w:rPr>
+          <w:rFonts w:ascii="Segoe UI Semilight" w:hAnsi="Segoe UI Semilight" w:cstheme="minorBidi"/>
+          <w:sz w:val="22"/>
+        </w:rPr>
+        <w:t xml:space="preserve"> do modelo acima.</w:t>
+      </w:r>
+    </w:p>
+    <w:p>
+      <w:pPr>
+        <w:pStyle w:val="Ttulo31"/>
         <w:numPr>
           <w:ilvl w:val="0"/>
           <w:numId w:val="0"/>
@@ -6699,7 +6514,7 @@
     </w:p>
     <w:p>
       <w:pPr>
-        <w:pStyle w:val="Ttulo3"/>
+        <w:pStyle w:val="Ttulo31"/>
         <w:numPr>
           <w:ilvl w:val="0"/>
           <w:numId w:val="0"/>
@@ -6713,7 +6528,7 @@
     </w:p>
     <w:p>
       <w:pPr>
-        <w:pStyle w:val="Ttulo3"/>
+        <w:pStyle w:val="Ttulo31"/>
         <w:numPr>
           <w:ilvl w:val="0"/>
           <w:numId w:val="0"/>
@@ -6727,7 +6542,7 @@
     </w:p>
     <w:p>
       <w:pPr>
-        <w:pStyle w:val="Ttulo3"/>
+        <w:pStyle w:val="Ttulo31"/>
         <w:numPr>
           <w:ilvl w:val="0"/>
           <w:numId w:val="0"/>
@@ -6738,38 +6553,36 @@
           <w:sz w:val="22"/>
         </w:rPr>
       </w:pPr>
-      <w:bookmarkStart w:id="5" w:name="_GoBack"/>
-      <w:bookmarkEnd w:id="5"/>
-    </w:p>
-    <w:p>
-      <w:pPr>
-        <w:rPr>
-          <w:sz w:val="22"/>
-        </w:rPr>
-      </w:pPr>
-    </w:p>
-    <w:p>
-      <w:pPr>
-        <w:pStyle w:val="Ttulo2"/>
+    </w:p>
+    <w:p>
+      <w:pPr>
+        <w:rPr>
+          <w:sz w:val="22"/>
+        </w:rPr>
+      </w:pPr>
+    </w:p>
+    <w:p>
+      <w:pPr>
+        <w:pStyle w:val="Ttulo21"/>
         <w:numPr>
           <w:ilvl w:val="0"/>
           <w:numId w:val="3"/>
         </w:numPr>
       </w:pPr>
-      <w:bookmarkStart w:id="6" w:name="_Toc513040207"/>
-      <w:bookmarkStart w:id="7" w:name="_Toc513040917"/>
-      <w:bookmarkStart w:id="8" w:name="_Toc513080818"/>
-      <w:bookmarkStart w:id="9" w:name="_Toc513166426"/>
-      <w:bookmarkStart w:id="10" w:name="_Toc513323382"/>
+      <w:bookmarkStart w:id="5" w:name="_Toc513040207"/>
+      <w:bookmarkStart w:id="6" w:name="_Toc513040917"/>
+      <w:bookmarkStart w:id="7" w:name="_Toc513080818"/>
+      <w:bookmarkStart w:id="8" w:name="_Toc513166426"/>
+      <w:bookmarkStart w:id="9" w:name="_Toc513323382"/>
       <w:r>
         <w:lastRenderedPageBreak/>
         <w:t>Conclusão</w:t>
       </w:r>
+      <w:bookmarkEnd w:id="5"/>
       <w:bookmarkEnd w:id="6"/>
       <w:bookmarkEnd w:id="7"/>
       <w:bookmarkEnd w:id="8"/>
       <w:bookmarkEnd w:id="9"/>
-      <w:bookmarkEnd w:id="10"/>
       <w:r>
         <w:t xml:space="preserve"> </w:t>
       </w:r>
@@ -6804,7 +6617,21 @@
         <w:rPr>
           <w:sz w:val="22"/>
         </w:rPr>
-        <w:t>do resultado final, podemos concluir que</w:t>
+        <w:t xml:space="preserve">do </w:t>
+      </w:r>
+      <w:proofErr w:type="gramStart"/>
+      <w:r>
+        <w:rPr>
+          <w:sz w:val="22"/>
+        </w:rPr>
+        <w:t>resultado final</w:t>
+      </w:r>
+      <w:proofErr w:type="gramEnd"/>
+      <w:r>
+        <w:rPr>
+          <w:sz w:val="22"/>
+        </w:rPr>
+        <w:t>, podemos concluir que</w:t>
       </w:r>
       <w:r>
         <w:rPr>
@@ -6846,7 +6673,21 @@
         <w:rPr>
           <w:sz w:val="22"/>
         </w:rPr>
-        <w:t xml:space="preserve">a criação da interface da aplicação e, posteriormente, a escrita do código back-end. Isto </w:t>
+        <w:t xml:space="preserve">a criação da interface da aplicação e, posteriormente, a escrita do código </w:t>
+      </w:r>
+      <w:proofErr w:type="spellStart"/>
+      <w:r>
+        <w:rPr>
+          <w:sz w:val="22"/>
+        </w:rPr>
+        <w:t>backend</w:t>
+      </w:r>
+      <w:proofErr w:type="spellEnd"/>
+      <w:r>
+        <w:rPr>
+          <w:sz w:val="22"/>
+        </w:rPr>
+        <w:t xml:space="preserve">. Isto </w:t>
       </w:r>
       <w:r>
         <w:rPr>
@@ -6888,7 +6729,7 @@
         <w:rPr>
           <w:sz w:val="22"/>
         </w:rPr>
-        <w:t>u</w:t>
+        <w:t>o</w:t>
       </w:r>
       <w:r>
         <w:rPr>
@@ -6969,7 +6810,19 @@
         <w:rPr>
           <w:sz w:val="22"/>
         </w:rPr>
-        <w:t xml:space="preserve"> isto, é de notar que esta anáise e modelação pode sempre sofrer pequenas alterações no futuro, conforme o projeto avança – o que faz parte do desenvolvimento de um </w:t>
+        <w:t xml:space="preserve"> isto, é de notar que esta </w:t>
+      </w:r>
+      <w:r>
+        <w:rPr>
+          <w:sz w:val="22"/>
+        </w:rPr>
+        <w:t>análise</w:t>
+      </w:r>
+      <w:r>
+        <w:rPr>
+          <w:sz w:val="22"/>
+        </w:rPr>
+        <w:t xml:space="preserve"> e modelação pode sempre sofrer pequenas alterações no futuro, conforme o projeto avança – o que faz parte do desenvolvimento de um </w:t>
       </w:r>
       <w:r>
         <w:rPr>
@@ -7025,7 +6878,7 @@
 </file>
 
 <file path=word/endnotes.xml><?xml version="1.0" encoding="utf-8"?>
-<w:endnotes xmlns:wpc="http://schemas.microsoft.com/office/word/2010/wordprocessingCanvas" xmlns:mc="http://schemas.openxmlformats.org/markup-compatibility/2006" xmlns:o="urn:schemas-microsoft-com:office:office" xmlns:r="http://schemas.openxmlformats.org/officeDocument/2006/relationships" xmlns:m="http://schemas.openxmlformats.org/officeDocument/2006/math" xmlns:v="urn:schemas-microsoft-com:vml" xmlns:wp14="http://schemas.microsoft.com/office/word/2010/wordprocessingDrawing" xmlns:wp="http://schemas.openxmlformats.org/drawingml/2006/wordprocessingDrawing" xmlns:w10="urn:schemas-microsoft-com:office:word" xmlns:w="http://schemas.openxmlformats.org/wordprocessingml/2006/main" xmlns:w14="http://schemas.microsoft.com/office/word/2010/wordml" xmlns:w15="http://schemas.microsoft.com/office/word/2012/wordml" xmlns:wpg="http://schemas.microsoft.com/office/word/2010/wordprocessingGroup" xmlns:wpi="http://schemas.microsoft.com/office/word/2010/wordprocessingInk" xmlns:wne="http://schemas.microsoft.com/office/word/2006/wordml" xmlns:wps="http://schemas.microsoft.com/office/word/2010/wordprocessingShape" mc:Ignorable="w14 w15 wp14">
+<w:endnotes xmlns:wpc="http://schemas.microsoft.com/office/word/2010/wordprocessingCanvas" xmlns:cx="http://schemas.microsoft.com/office/drawing/2014/chartex" xmlns:cx1="http://schemas.microsoft.com/office/drawing/2015/9/8/chartex" xmlns:cx2="http://schemas.microsoft.com/office/drawing/2015/10/21/chartex" xmlns:cx3="http://schemas.microsoft.com/office/drawing/2016/5/9/chartex" xmlns:cx4="http://schemas.microsoft.com/office/drawing/2016/5/10/chartex" xmlns:cx5="http://schemas.microsoft.com/office/drawing/2016/5/11/chartex" xmlns:cx6="http://schemas.microsoft.com/office/drawing/2016/5/12/chartex" xmlns:cx7="http://schemas.microsoft.com/office/drawing/2016/5/13/chartex" xmlns:cx8="http://schemas.microsoft.com/office/drawing/2016/5/14/chartex" xmlns:mc="http://schemas.openxmlformats.org/markup-compatibility/2006" xmlns:aink="http://schemas.microsoft.com/office/drawing/2016/ink" xmlns:am3d="http://schemas.microsoft.com/office/drawing/2017/model3d" xmlns:o="urn:schemas-microsoft-com:office:office" xmlns:r="http://schemas.openxmlformats.org/officeDocument/2006/relationships" xmlns:m="http://schemas.openxmlformats.org/officeDocument/2006/math" xmlns:v="urn:schemas-microsoft-com:vml" xmlns:wp14="http://schemas.microsoft.com/office/word/2010/wordprocessingDrawing" xmlns:wp="http://schemas.openxmlformats.org/drawingml/2006/wordprocessingDrawing" xmlns:w10="urn:schemas-microsoft-com:office:word" xmlns:w="http://schemas.openxmlformats.org/wordprocessingml/2006/main" xmlns:w14="http://schemas.microsoft.com/office/word/2010/wordml" xmlns:w15="http://schemas.microsoft.com/office/word/2012/wordml" xmlns:w16cid="http://schemas.microsoft.com/office/word/2016/wordml/cid" xmlns:w16se="http://schemas.microsoft.com/office/word/2015/wordml/symex" xmlns:wpg="http://schemas.microsoft.com/office/word/2010/wordprocessingGroup" xmlns:wpi="http://schemas.microsoft.com/office/word/2010/wordprocessingInk" xmlns:wne="http://schemas.microsoft.com/office/word/2006/wordml" xmlns:wps="http://schemas.microsoft.com/office/word/2010/wordprocessingShape" mc:Ignorable="w14 w15 w16se w16cid wp14">
   <w:endnote w:type="separator" w:id="-1">
     <w:p>
       <w:pPr>
@@ -7057,7 +6910,7 @@
 </file>
 
 <file path=word/footnotes.xml><?xml version="1.0" encoding="utf-8"?>
-<w:footnotes xmlns:wpc="http://schemas.microsoft.com/office/word/2010/wordprocessingCanvas" xmlns:mc="http://schemas.openxmlformats.org/markup-compatibility/2006" xmlns:o="urn:schemas-microsoft-com:office:office" xmlns:r="http://schemas.openxmlformats.org/officeDocument/2006/relationships" xmlns:m="http://schemas.openxmlformats.org/officeDocument/2006/math" xmlns:v="urn:schemas-microsoft-com:vml" xmlns:wp14="http://schemas.microsoft.com/office/word/2010/wordprocessingDrawing" xmlns:wp="http://schemas.openxmlformats.org/drawingml/2006/wordprocessingDrawing" xmlns:w10="urn:schemas-microsoft-com:office:word" xmlns:w="http://schemas.openxmlformats.org/wordprocessingml/2006/main" xmlns:w14="http://schemas.microsoft.com/office/word/2010/wordml" xmlns:w15="http://schemas.microsoft.com/office/word/2012/wordml" xmlns:wpg="http://schemas.microsoft.com/office/word/2010/wordprocessingGroup" xmlns:wpi="http://schemas.microsoft.com/office/word/2010/wordprocessingInk" xmlns:wne="http://schemas.microsoft.com/office/word/2006/wordml" xmlns:wps="http://schemas.microsoft.com/office/word/2010/wordprocessingShape" mc:Ignorable="w14 w15 wp14">
+<w:footnotes xmlns:wpc="http://schemas.microsoft.com/office/word/2010/wordprocessingCanvas" xmlns:cx="http://schemas.microsoft.com/office/drawing/2014/chartex" xmlns:cx1="http://schemas.microsoft.com/office/drawing/2015/9/8/chartex" xmlns:cx2="http://schemas.microsoft.com/office/drawing/2015/10/21/chartex" xmlns:cx3="http://schemas.microsoft.com/office/drawing/2016/5/9/chartex" xmlns:cx4="http://schemas.microsoft.com/office/drawing/2016/5/10/chartex" xmlns:cx5="http://schemas.microsoft.com/office/drawing/2016/5/11/chartex" xmlns:cx6="http://schemas.microsoft.com/office/drawing/2016/5/12/chartex" xmlns:cx7="http://schemas.microsoft.com/office/drawing/2016/5/13/chartex" xmlns:cx8="http://schemas.microsoft.com/office/drawing/2016/5/14/chartex" xmlns:mc="http://schemas.openxmlformats.org/markup-compatibility/2006" xmlns:aink="http://schemas.microsoft.com/office/drawing/2016/ink" xmlns:am3d="http://schemas.microsoft.com/office/drawing/2017/model3d" xmlns:o="urn:schemas-microsoft-com:office:office" xmlns:r="http://schemas.openxmlformats.org/officeDocument/2006/relationships" xmlns:m="http://schemas.openxmlformats.org/officeDocument/2006/math" xmlns:v="urn:schemas-microsoft-com:vml" xmlns:wp14="http://schemas.microsoft.com/office/word/2010/wordprocessingDrawing" xmlns:wp="http://schemas.openxmlformats.org/drawingml/2006/wordprocessingDrawing" xmlns:w10="urn:schemas-microsoft-com:office:word" xmlns:w="http://schemas.openxmlformats.org/wordprocessingml/2006/main" xmlns:w14="http://schemas.microsoft.com/office/word/2010/wordml" xmlns:w15="http://schemas.microsoft.com/office/word/2012/wordml" xmlns:w16cid="http://schemas.microsoft.com/office/word/2016/wordml/cid" xmlns:w16se="http://schemas.microsoft.com/office/word/2015/wordml/symex" xmlns:wpg="http://schemas.microsoft.com/office/word/2010/wordprocessingGroup" xmlns:wpi="http://schemas.microsoft.com/office/word/2010/wordprocessingInk" xmlns:wne="http://schemas.microsoft.com/office/word/2006/wordml" xmlns:wps="http://schemas.microsoft.com/office/word/2010/wordprocessingShape" mc:Ignorable="w14 w15 w16se w16cid wp14">
   <w:footnote w:type="separator" w:id="-1">
     <w:p>
       <w:pPr>
@@ -7089,8 +6942,8 @@
 </file>
 
 <file path=word/numbering.xml><?xml version="1.0" encoding="utf-8"?>
-<w:numbering xmlns:wpc="http://schemas.microsoft.com/office/word/2010/wordprocessingCanvas" xmlns:mc="http://schemas.openxmlformats.org/markup-compatibility/2006" xmlns:o="urn:schemas-microsoft-com:office:office" xmlns:r="http://schemas.openxmlformats.org/officeDocument/2006/relationships" xmlns:m="http://schemas.openxmlformats.org/officeDocument/2006/math" xmlns:v="urn:schemas-microsoft-com:vml" xmlns:wp14="http://schemas.microsoft.com/office/word/2010/wordprocessingDrawing" xmlns:wp="http://schemas.openxmlformats.org/drawingml/2006/wordprocessingDrawing" xmlns:w10="urn:schemas-microsoft-com:office:word" xmlns:w="http://schemas.openxmlformats.org/wordprocessingml/2006/main" xmlns:w14="http://schemas.microsoft.com/office/word/2010/wordml" xmlns:w15="http://schemas.microsoft.com/office/word/2012/wordml" xmlns:wpg="http://schemas.microsoft.com/office/word/2010/wordprocessingGroup" xmlns:wpi="http://schemas.microsoft.com/office/word/2010/wordprocessingInk" xmlns:wne="http://schemas.microsoft.com/office/word/2006/wordml" xmlns:wps="http://schemas.microsoft.com/office/word/2010/wordprocessingShape" mc:Ignorable="w14 w15 wp14">
-  <w:abstractNum w:abstractNumId="0">
+<w:numbering xmlns:wpc="http://schemas.microsoft.com/office/word/2010/wordprocessingCanvas" xmlns:cx="http://schemas.microsoft.com/office/drawing/2014/chartex" xmlns:cx1="http://schemas.microsoft.com/office/drawing/2015/9/8/chartex" xmlns:cx2="http://schemas.microsoft.com/office/drawing/2015/10/21/chartex" xmlns:cx3="http://schemas.microsoft.com/office/drawing/2016/5/9/chartex" xmlns:cx4="http://schemas.microsoft.com/office/drawing/2016/5/10/chartex" xmlns:cx5="http://schemas.microsoft.com/office/drawing/2016/5/11/chartex" xmlns:cx6="http://schemas.microsoft.com/office/drawing/2016/5/12/chartex" xmlns:cx7="http://schemas.microsoft.com/office/drawing/2016/5/13/chartex" xmlns:cx8="http://schemas.microsoft.com/office/drawing/2016/5/14/chartex" xmlns:mc="http://schemas.openxmlformats.org/markup-compatibility/2006" xmlns:aink="http://schemas.microsoft.com/office/drawing/2016/ink" xmlns:am3d="http://schemas.microsoft.com/office/drawing/2017/model3d" xmlns:o="urn:schemas-microsoft-com:office:office" xmlns:r="http://schemas.openxmlformats.org/officeDocument/2006/relationships" xmlns:m="http://schemas.openxmlformats.org/officeDocument/2006/math" xmlns:v="urn:schemas-microsoft-com:vml" xmlns:wp14="http://schemas.microsoft.com/office/word/2010/wordprocessingDrawing" xmlns:wp="http://schemas.openxmlformats.org/drawingml/2006/wordprocessingDrawing" xmlns:w10="urn:schemas-microsoft-com:office:word" xmlns:w="http://schemas.openxmlformats.org/wordprocessingml/2006/main" xmlns:w14="http://schemas.microsoft.com/office/word/2010/wordml" xmlns:w15="http://schemas.microsoft.com/office/word/2012/wordml" xmlns:w16cid="http://schemas.microsoft.com/office/word/2016/wordml/cid" xmlns:w16se="http://schemas.microsoft.com/office/word/2015/wordml/symex" xmlns:wpg="http://schemas.microsoft.com/office/word/2010/wordprocessingGroup" xmlns:wpi="http://schemas.microsoft.com/office/word/2010/wordprocessingInk" xmlns:wne="http://schemas.microsoft.com/office/word/2006/wordml" xmlns:wps="http://schemas.microsoft.com/office/word/2010/wordprocessingShape" mc:Ignorable="w14 w15 w16se w16cid wp14">
+  <w:abstractNum w:abstractNumId="0" w15:restartNumberingAfterBreak="0">
     <w:nsid w:val="071D0961"/>
     <w:multiLevelType w:val="multilevel"/>
     <w:tmpl w:val="0816001F"/>
@@ -7176,7 +7029,7 @@
       </w:pPr>
     </w:lvl>
   </w:abstractNum>
-  <w:abstractNum w:abstractNumId="1">
+  <w:abstractNum w:abstractNumId="1" w15:restartNumberingAfterBreak="0">
     <w:nsid w:val="0C7F0311"/>
     <w:multiLevelType w:val="hybridMultilevel"/>
     <w:tmpl w:val="80F26174"/>
@@ -7289,7 +7142,7 @@
       </w:rPr>
     </w:lvl>
   </w:abstractNum>
-  <w:abstractNum w:abstractNumId="2">
+  <w:abstractNum w:abstractNumId="2" w15:restartNumberingAfterBreak="0">
     <w:nsid w:val="17890ACA"/>
     <w:multiLevelType w:val="multilevel"/>
     <w:tmpl w:val="0816001F"/>
@@ -7375,7 +7228,7 @@
       </w:pPr>
     </w:lvl>
   </w:abstractNum>
-  <w:abstractNum w:abstractNumId="3">
+  <w:abstractNum w:abstractNumId="3" w15:restartNumberingAfterBreak="0">
     <w:nsid w:val="1DE45A23"/>
     <w:multiLevelType w:val="hybridMultilevel"/>
     <w:tmpl w:val="988CCA28"/>
@@ -7488,7 +7341,7 @@
       </w:rPr>
     </w:lvl>
   </w:abstractNum>
-  <w:abstractNum w:abstractNumId="4">
+  <w:abstractNum w:abstractNumId="4" w15:restartNumberingAfterBreak="0">
     <w:nsid w:val="289342D2"/>
     <w:multiLevelType w:val="multilevel"/>
     <w:tmpl w:val="0816001F"/>
@@ -7574,7 +7427,7 @@
       </w:pPr>
     </w:lvl>
   </w:abstractNum>
-  <w:abstractNum w:abstractNumId="5">
+  <w:abstractNum w:abstractNumId="5" w15:restartNumberingAfterBreak="0">
     <w:nsid w:val="2DC11240"/>
     <w:multiLevelType w:val="hybridMultilevel"/>
     <w:tmpl w:val="88127B0E"/>
@@ -7687,7 +7540,7 @@
       </w:rPr>
     </w:lvl>
   </w:abstractNum>
-  <w:abstractNum w:abstractNumId="6">
+  <w:abstractNum w:abstractNumId="6" w15:restartNumberingAfterBreak="0">
     <w:nsid w:val="36C44B2A"/>
     <w:multiLevelType w:val="hybridMultilevel"/>
     <w:tmpl w:val="793C959C"/>
@@ -7800,7 +7653,7 @@
       </w:rPr>
     </w:lvl>
   </w:abstractNum>
-  <w:abstractNum w:abstractNumId="7">
+  <w:abstractNum w:abstractNumId="7" w15:restartNumberingAfterBreak="0">
     <w:nsid w:val="3B2C49FB"/>
     <w:multiLevelType w:val="multilevel"/>
     <w:tmpl w:val="0816001F"/>
@@ -7886,7 +7739,7 @@
       </w:pPr>
     </w:lvl>
   </w:abstractNum>
-  <w:abstractNum w:abstractNumId="8">
+  <w:abstractNum w:abstractNumId="8" w15:restartNumberingAfterBreak="0">
     <w:nsid w:val="43380322"/>
     <w:multiLevelType w:val="hybridMultilevel"/>
     <w:tmpl w:val="BCA21702"/>
@@ -7999,7 +7852,7 @@
       </w:rPr>
     </w:lvl>
   </w:abstractNum>
-  <w:abstractNum w:abstractNumId="9">
+  <w:abstractNum w:abstractNumId="9" w15:restartNumberingAfterBreak="0">
     <w:nsid w:val="523456A4"/>
     <w:multiLevelType w:val="multilevel"/>
     <w:tmpl w:val="0816001F"/>
@@ -8085,7 +7938,7 @@
       </w:pPr>
     </w:lvl>
   </w:abstractNum>
-  <w:abstractNum w:abstractNumId="10">
+  <w:abstractNum w:abstractNumId="10" w15:restartNumberingAfterBreak="0">
     <w:nsid w:val="53052AFE"/>
     <w:multiLevelType w:val="hybridMultilevel"/>
     <w:tmpl w:val="074071BA"/>
@@ -8198,7 +8051,7 @@
       </w:rPr>
     </w:lvl>
   </w:abstractNum>
-  <w:abstractNum w:abstractNumId="11">
+  <w:abstractNum w:abstractNumId="11" w15:restartNumberingAfterBreak="0">
     <w:nsid w:val="53B053ED"/>
     <w:multiLevelType w:val="hybridMultilevel"/>
     <w:tmpl w:val="D09EEC74"/>
@@ -8311,7 +8164,7 @@
       </w:rPr>
     </w:lvl>
   </w:abstractNum>
-  <w:abstractNum w:abstractNumId="12">
+  <w:abstractNum w:abstractNumId="12" w15:restartNumberingAfterBreak="0">
     <w:nsid w:val="54325616"/>
     <w:multiLevelType w:val="hybridMultilevel"/>
     <w:tmpl w:val="89B44458"/>
@@ -8424,7 +8277,7 @@
       </w:rPr>
     </w:lvl>
   </w:abstractNum>
-  <w:abstractNum w:abstractNumId="13">
+  <w:abstractNum w:abstractNumId="13" w15:restartNumberingAfterBreak="0">
     <w:nsid w:val="604E67DB"/>
     <w:multiLevelType w:val="hybridMultilevel"/>
     <w:tmpl w:val="358E0FE2"/>
@@ -8537,7 +8390,7 @@
       </w:rPr>
     </w:lvl>
   </w:abstractNum>
-  <w:abstractNum w:abstractNumId="14">
+  <w:abstractNum w:abstractNumId="14" w15:restartNumberingAfterBreak="0">
     <w:nsid w:val="60AD1E8E"/>
     <w:multiLevelType w:val="hybridMultilevel"/>
     <w:tmpl w:val="EACAEE74"/>
@@ -8650,7 +8503,7 @@
       </w:rPr>
     </w:lvl>
   </w:abstractNum>
-  <w:abstractNum w:abstractNumId="15">
+  <w:abstractNum w:abstractNumId="15" w15:restartNumberingAfterBreak="0">
     <w:nsid w:val="634E03CC"/>
     <w:multiLevelType w:val="multilevel"/>
     <w:tmpl w:val="0816001F"/>
@@ -8736,7 +8589,7 @@
       </w:pPr>
     </w:lvl>
   </w:abstractNum>
-  <w:abstractNum w:abstractNumId="16">
+  <w:abstractNum w:abstractNumId="16" w15:restartNumberingAfterBreak="0">
     <w:nsid w:val="67310B4E"/>
     <w:multiLevelType w:val="hybridMultilevel"/>
     <w:tmpl w:val="C4A46F2E"/>
@@ -8849,7 +8702,7 @@
       </w:rPr>
     </w:lvl>
   </w:abstractNum>
-  <w:abstractNum w:abstractNumId="17">
+  <w:abstractNum w:abstractNumId="17" w15:restartNumberingAfterBreak="0">
     <w:nsid w:val="6C0965D5"/>
     <w:multiLevelType w:val="multilevel"/>
     <w:tmpl w:val="0816001F"/>
@@ -8935,7 +8788,7 @@
       </w:pPr>
     </w:lvl>
   </w:abstractNum>
-  <w:abstractNum w:abstractNumId="18">
+  <w:abstractNum w:abstractNumId="18" w15:restartNumberingAfterBreak="0">
     <w:nsid w:val="6F9D38FE"/>
     <w:multiLevelType w:val="hybridMultilevel"/>
     <w:tmpl w:val="6C2C6A22"/>
@@ -9048,7 +8901,7 @@
       </w:rPr>
     </w:lvl>
   </w:abstractNum>
-  <w:abstractNum w:abstractNumId="19">
+  <w:abstractNum w:abstractNumId="19" w15:restartNumberingAfterBreak="0">
     <w:nsid w:val="724F0DB2"/>
     <w:multiLevelType w:val="hybridMultilevel"/>
     <w:tmpl w:val="5368280A"/>
@@ -9161,7 +9014,7 @@
       </w:rPr>
     </w:lvl>
   </w:abstractNum>
-  <w:abstractNum w:abstractNumId="20">
+  <w:abstractNum w:abstractNumId="20" w15:restartNumberingAfterBreak="0">
     <w:nsid w:val="74B921F0"/>
     <w:multiLevelType w:val="hybridMultilevel"/>
     <w:tmpl w:val="66F65A12"/>
@@ -9274,7 +9127,7 @@
       </w:rPr>
     </w:lvl>
   </w:abstractNum>
-  <w:abstractNum w:abstractNumId="21">
+  <w:abstractNum w:abstractNumId="21" w15:restartNumberingAfterBreak="0">
     <w:nsid w:val="74CE52B0"/>
     <w:multiLevelType w:val="multilevel"/>
     <w:tmpl w:val="0816001F"/>
@@ -9360,7 +9213,7 @@
       </w:pPr>
     </w:lvl>
   </w:abstractNum>
-  <w:abstractNum w:abstractNumId="22">
+  <w:abstractNum w:abstractNumId="22" w15:restartNumberingAfterBreak="0">
     <w:nsid w:val="75D947AD"/>
     <w:multiLevelType w:val="hybridMultilevel"/>
     <w:tmpl w:val="DF78A468"/>
@@ -9473,14 +9326,14 @@
       </w:rPr>
     </w:lvl>
   </w:abstractNum>
-  <w:abstractNum w:abstractNumId="23">
+  <w:abstractNum w:abstractNumId="23" w15:restartNumberingAfterBreak="0">
     <w:nsid w:val="777E6EA4"/>
     <w:multiLevelType w:val="multilevel"/>
     <w:tmpl w:val="0816001F"/>
     <w:lvl w:ilvl="0">
       <w:start w:val="1"/>
       <w:numFmt w:val="decimal"/>
-      <w:pStyle w:val="Ttulo3"/>
+      <w:pStyle w:val="Ttulo31"/>
       <w:lvlText w:val="%1."/>
       <w:lvlJc w:val="left"/>
       <w:pPr>
@@ -9560,7 +9413,7 @@
       </w:pPr>
     </w:lvl>
   </w:abstractNum>
-  <w:abstractNum w:abstractNumId="24">
+  <w:abstractNum w:abstractNumId="24" w15:restartNumberingAfterBreak="0">
     <w:nsid w:val="783B3709"/>
     <w:multiLevelType w:val="hybridMultilevel"/>
     <w:tmpl w:val="26EA6C42"/>
@@ -9673,7 +9526,7 @@
       </w:rPr>
     </w:lvl>
   </w:abstractNum>
-  <w:abstractNum w:abstractNumId="25">
+  <w:abstractNum w:abstractNumId="25" w15:restartNumberingAfterBreak="0">
     <w:nsid w:val="79D24135"/>
     <w:multiLevelType w:val="hybridMultilevel"/>
     <w:tmpl w:val="C65C5E40"/>
@@ -9871,7 +9724,7 @@
 </file>
 
 <file path=word/styles.xml><?xml version="1.0" encoding="utf-8"?>
-<w:styles xmlns:mc="http://schemas.openxmlformats.org/markup-compatibility/2006" xmlns:r="http://schemas.openxmlformats.org/officeDocument/2006/relationships" xmlns:w="http://schemas.openxmlformats.org/wordprocessingml/2006/main" xmlns:w14="http://schemas.microsoft.com/office/word/2010/wordml" xmlns:w15="http://schemas.microsoft.com/office/word/2012/wordml" mc:Ignorable="w14 w15">
+<w:styles xmlns:mc="http://schemas.openxmlformats.org/markup-compatibility/2006" xmlns:r="http://schemas.openxmlformats.org/officeDocument/2006/relationships" xmlns:w="http://schemas.openxmlformats.org/wordprocessingml/2006/main" xmlns:w14="http://schemas.microsoft.com/office/word/2010/wordml" xmlns:w15="http://schemas.microsoft.com/office/word/2012/wordml" xmlns:w16cid="http://schemas.microsoft.com/office/word/2016/wordml/cid" xmlns:w16se="http://schemas.microsoft.com/office/word/2015/wordml/symex" mc:Ignorable="w14 w15 w16se w16cid">
   <w:docDefaults>
     <w:rPrDefault>
       <w:rPr>
@@ -9887,7 +9740,7 @@
       </w:pPr>
     </w:pPrDefault>
   </w:docDefaults>
-  <w:latentStyles w:defLockedState="0" w:defUIPriority="99" w:defSemiHidden="0" w:defUnhideWhenUsed="0" w:defQFormat="0" w:count="371">
+  <w:latentStyles w:defLockedState="0" w:defUIPriority="99" w:defSemiHidden="0" w:defUnhideWhenUsed="0" w:defQFormat="0" w:count="375">
     <w:lsdException w:name="Normal" w:uiPriority="0" w:qFormat="1"/>
     <w:lsdException w:name="heading 1" w:uiPriority="9" w:qFormat="1"/>
     <w:lsdException w:name="heading 2" w:semiHidden="1" w:uiPriority="9" w:unhideWhenUsed="1" w:qFormat="1"/>
@@ -9993,7 +9846,6 @@
     <w:lsdException w:name="HTML Sample" w:semiHidden="1" w:unhideWhenUsed="1"/>
     <w:lsdException w:name="HTML Typewriter" w:semiHidden="1" w:unhideWhenUsed="1"/>
     <w:lsdException w:name="HTML Variable" w:semiHidden="1" w:unhideWhenUsed="1"/>
-    <w:lsdException w:name="Normal Table" w:semiHidden="1" w:unhideWhenUsed="1"/>
     <w:lsdException w:name="annotation subject" w:semiHidden="1" w:unhideWhenUsed="1"/>
     <w:lsdException w:name="No List" w:semiHidden="1" w:unhideWhenUsed="1"/>
     <w:lsdException w:name="Outline List 1" w:semiHidden="1" w:unhideWhenUsed="1"/>
@@ -10037,10 +9889,8 @@
     <w:lsdException w:name="Table Elegant" w:semiHidden="1" w:unhideWhenUsed="1"/>
     <w:lsdException w:name="Table Professional" w:semiHidden="1" w:unhideWhenUsed="1"/>
     <w:lsdException w:name="Table Subtle 1" w:semiHidden="1" w:unhideWhenUsed="1"/>
-    <w:lsdException w:name="Table Subtle 2" w:semiHidden="1" w:unhideWhenUsed="1"/>
     <w:lsdException w:name="Table Web 1" w:semiHidden="1" w:unhideWhenUsed="1"/>
     <w:lsdException w:name="Table Web 2" w:semiHidden="1" w:unhideWhenUsed="1"/>
-    <w:lsdException w:name="Table Web 3" w:semiHidden="1" w:unhideWhenUsed="1"/>
     <w:lsdException w:name="Balloon Text" w:semiHidden="1" w:unhideWhenUsed="1"/>
     <w:lsdException w:name="Table Grid" w:uiPriority="39"/>
     <w:lsdException w:name="Table Theme" w:semiHidden="1" w:unhideWhenUsed="1"/>
@@ -10259,6 +10109,10 @@
     <w:lsdException w:name="List Table 5 Dark Accent 6" w:uiPriority="50"/>
     <w:lsdException w:name="List Table 6 Colorful Accent 6" w:uiPriority="51"/>
     <w:lsdException w:name="List Table 7 Colorful Accent 6" w:uiPriority="52"/>
+    <w:lsdException w:name="Mention" w:semiHidden="1" w:unhideWhenUsed="1"/>
+    <w:lsdException w:name="Smart Hyperlink" w:semiHidden="1" w:unhideWhenUsed="1"/>
+    <w:lsdException w:name="Hashtag" w:semiHidden="1" w:unhideWhenUsed="1"/>
+    <w:lsdException w:name="Unresolved Mention" w:semiHidden="1" w:unhideWhenUsed="1"/>
   </w:latentStyles>
   <w:style w:type="paragraph" w:default="1" w:styleId="Normal">
     <w:name w:val="Normal"/>
@@ -10272,11 +10126,11 @@
       <w:sz w:val="20"/>
     </w:rPr>
   </w:style>
-  <w:style w:type="paragraph" w:styleId="Heading1">
+  <w:style w:type="paragraph" w:styleId="Ttulo1">
     <w:name w:val="heading 1"/>
     <w:basedOn w:val="Normal"/>
     <w:next w:val="Normal"/>
-    <w:link w:val="Heading1Char"/>
+    <w:link w:val="Ttulo1Carter"/>
     <w:uiPriority w:val="9"/>
     <w:qFormat/>
     <w:rsid w:val="005032C6"/>
@@ -10296,11 +10150,11 @@
       <w:szCs w:val="32"/>
     </w:rPr>
   </w:style>
-  <w:style w:type="paragraph" w:styleId="Heading2">
+  <w:style w:type="paragraph" w:styleId="Ttulo2">
     <w:name w:val="heading 2"/>
     <w:basedOn w:val="Normal"/>
     <w:next w:val="Normal"/>
-    <w:link w:val="Heading2Char"/>
+    <w:link w:val="Ttulo2Carter1"/>
     <w:uiPriority w:val="9"/>
     <w:semiHidden/>
     <w:unhideWhenUsed/>
@@ -10319,11 +10173,11 @@
       <w:szCs w:val="26"/>
     </w:rPr>
   </w:style>
-  <w:style w:type="paragraph" w:styleId="Heading3">
+  <w:style w:type="paragraph" w:styleId="Ttulo3">
     <w:name w:val="heading 3"/>
     <w:basedOn w:val="Normal"/>
     <w:next w:val="Normal"/>
-    <w:link w:val="Heading3Char"/>
+    <w:link w:val="Ttulo3Carter1"/>
     <w:uiPriority w:val="9"/>
     <w:semiHidden/>
     <w:unhideWhenUsed/>
@@ -10342,13 +10196,13 @@
       <w:szCs w:val="24"/>
     </w:rPr>
   </w:style>
-  <w:style w:type="character" w:default="1" w:styleId="DefaultParagraphFont">
+  <w:style w:type="character" w:default="1" w:styleId="Tipodeletrapredefinidodopargrafo">
     <w:name w:val="Default Paragraph Font"/>
     <w:uiPriority w:val="1"/>
     <w:semiHidden/>
     <w:unhideWhenUsed/>
   </w:style>
-  <w:style w:type="table" w:default="1" w:styleId="TableNormal">
+  <w:style w:type="table" w:default="1" w:styleId="Tabelanormal">
     <w:name w:val="Normal Table"/>
     <w:uiPriority w:val="99"/>
     <w:semiHidden/>
@@ -10363,16 +10217,16 @@
       </w:tblCellMar>
     </w:tblPr>
   </w:style>
-  <w:style w:type="numbering" w:default="1" w:styleId="NoList">
+  <w:style w:type="numbering" w:default="1" w:styleId="Semlista">
     <w:name w:val="No List"/>
     <w:uiPriority w:val="99"/>
     <w:semiHidden/>
     <w:unhideWhenUsed/>
   </w:style>
-  <w:style w:type="character" w:customStyle="1" w:styleId="Heading1Char">
-    <w:name w:val="Heading 1 Char"/>
-    <w:basedOn w:val="DefaultParagraphFont"/>
-    <w:link w:val="Heading1"/>
+  <w:style w:type="character" w:customStyle="1" w:styleId="Ttulo1Carter">
+    <w:name w:val="Título 1 Caráter"/>
+    <w:basedOn w:val="Tipodeletrapredefinidodopargrafo"/>
+    <w:link w:val="Ttulo1"/>
     <w:uiPriority w:val="9"/>
     <w:rsid w:val="005032C6"/>
     <w:rPr>
@@ -10384,7 +10238,7 @@
       <w:szCs w:val="32"/>
     </w:rPr>
   </w:style>
-  <w:style w:type="character" w:styleId="Hyperlink">
+  <w:style w:type="character" w:styleId="Hiperligao">
     <w:name w:val="Hyperlink"/>
     <w:uiPriority w:val="99"/>
     <w:rsid w:val="005032C6"/>
@@ -10393,7 +10247,7 @@
       <w:u w:val="single"/>
     </w:rPr>
   </w:style>
-  <w:style w:type="paragraph" w:styleId="TOC2">
+  <w:style w:type="paragraph" w:styleId="ndice2">
     <w:name w:val="toc 2"/>
     <w:basedOn w:val="Normal"/>
     <w:next w:val="Normal"/>
@@ -10410,7 +10264,7 @@
       <w:szCs w:val="20"/>
     </w:rPr>
   </w:style>
-  <w:style w:type="paragraph" w:styleId="TOC1">
+  <w:style w:type="paragraph" w:styleId="ndice1">
     <w:name w:val="toc 1"/>
     <w:basedOn w:val="Normal"/>
     <w:next w:val="Normal"/>
@@ -10432,10 +10286,10 @@
       <w:szCs w:val="20"/>
     </w:rPr>
   </w:style>
-  <w:style w:type="character" w:customStyle="1" w:styleId="Heading2Char">
-    <w:name w:val="Heading 2 Char"/>
-    <w:basedOn w:val="DefaultParagraphFont"/>
-    <w:link w:val="Heading2"/>
+  <w:style w:type="character" w:customStyle="1" w:styleId="Ttulo2Carter1">
+    <w:name w:val="Título 2 Caráter1"/>
+    <w:basedOn w:val="Tipodeletrapredefinidodopargrafo"/>
+    <w:link w:val="Ttulo2"/>
     <w:uiPriority w:val="9"/>
     <w:semiHidden/>
     <w:rsid w:val="005032C6"/>
@@ -10446,10 +10300,10 @@
       <w:szCs w:val="26"/>
     </w:rPr>
   </w:style>
-  <w:style w:type="character" w:customStyle="1" w:styleId="Heading3Char">
-    <w:name w:val="Heading 3 Char"/>
-    <w:basedOn w:val="DefaultParagraphFont"/>
-    <w:link w:val="Heading3"/>
+  <w:style w:type="character" w:customStyle="1" w:styleId="Ttulo3Carter1">
+    <w:name w:val="Título 3 Caráter1"/>
+    <w:basedOn w:val="Tipodeletrapredefinidodopargrafo"/>
+    <w:link w:val="Ttulo3"/>
     <w:uiPriority w:val="9"/>
     <w:semiHidden/>
     <w:rsid w:val="005032C6"/>
@@ -10460,10 +10314,10 @@
       <w:szCs w:val="24"/>
     </w:rPr>
   </w:style>
-  <w:style w:type="paragraph" w:styleId="ListParagraph">
+  <w:style w:type="paragraph" w:styleId="PargrafodaLista">
     <w:name w:val="List Paragraph"/>
     <w:basedOn w:val="Normal"/>
-    <w:link w:val="ListParagraphChar"/>
+    <w:link w:val="PargrafodaListaCarter"/>
     <w:uiPriority w:val="34"/>
     <w:qFormat/>
     <w:rsid w:val="00830F95"/>
@@ -10472,10 +10326,10 @@
       <w:contextualSpacing/>
     </w:pPr>
   </w:style>
-  <w:style w:type="paragraph" w:styleId="Header">
+  <w:style w:type="paragraph" w:styleId="Cabealho">
     <w:name w:val="header"/>
     <w:basedOn w:val="Normal"/>
-    <w:link w:val="HeaderChar"/>
+    <w:link w:val="CabealhoCarter"/>
     <w:uiPriority w:val="99"/>
     <w:unhideWhenUsed/>
     <w:rsid w:val="00701D98"/>
@@ -10487,17 +10341,17 @@
       <w:spacing w:after="0" w:line="240" w:lineRule="auto"/>
     </w:pPr>
   </w:style>
-  <w:style w:type="character" w:customStyle="1" w:styleId="HeaderChar">
-    <w:name w:val="Header Char"/>
-    <w:basedOn w:val="DefaultParagraphFont"/>
-    <w:link w:val="Header"/>
+  <w:style w:type="character" w:customStyle="1" w:styleId="CabealhoCarter">
+    <w:name w:val="Cabeçalho Caráter"/>
+    <w:basedOn w:val="Tipodeletrapredefinidodopargrafo"/>
+    <w:link w:val="Cabealho"/>
     <w:uiPriority w:val="99"/>
     <w:rsid w:val="00701D98"/>
   </w:style>
-  <w:style w:type="paragraph" w:styleId="Footer">
+  <w:style w:type="paragraph" w:styleId="Rodap">
     <w:name w:val="footer"/>
     <w:basedOn w:val="Normal"/>
-    <w:link w:val="FooterChar"/>
+    <w:link w:val="RodapCarter"/>
     <w:uiPriority w:val="99"/>
     <w:unhideWhenUsed/>
     <w:rsid w:val="00701D98"/>
@@ -10509,16 +10363,16 @@
       <w:spacing w:after="0" w:line="240" w:lineRule="auto"/>
     </w:pPr>
   </w:style>
-  <w:style w:type="character" w:customStyle="1" w:styleId="FooterChar">
-    <w:name w:val="Footer Char"/>
-    <w:basedOn w:val="DefaultParagraphFont"/>
-    <w:link w:val="Footer"/>
+  <w:style w:type="character" w:customStyle="1" w:styleId="RodapCarter">
+    <w:name w:val="Rodapé Caráter"/>
+    <w:basedOn w:val="Tipodeletrapredefinidodopargrafo"/>
+    <w:link w:val="Rodap"/>
     <w:uiPriority w:val="99"/>
     <w:rsid w:val="00701D98"/>
   </w:style>
-  <w:style w:type="paragraph" w:styleId="TOCHeading">
+  <w:style w:type="paragraph" w:styleId="Cabealhodondice">
     <w:name w:val="TOC Heading"/>
-    <w:basedOn w:val="Heading1"/>
+    <w:basedOn w:val="Ttulo1"/>
     <w:next w:val="Normal"/>
     <w:uiPriority w:val="39"/>
     <w:unhideWhenUsed/>
@@ -10541,9 +10395,9 @@
       <w:lang w:eastAsia="pt-PT"/>
     </w:rPr>
   </w:style>
-  <w:style w:type="paragraph" w:customStyle="1" w:styleId="Ttulo2">
-    <w:name w:val="Título 2"/>
-    <w:basedOn w:val="ListParagraph"/>
+  <w:style w:type="paragraph" w:customStyle="1" w:styleId="Ttulo21">
+    <w:name w:val="Título 21"/>
+    <w:basedOn w:val="PargrafodaLista"/>
     <w:link w:val="Ttulo2Carter"/>
     <w:qFormat/>
     <w:rsid w:val="00CE2D46"/>
@@ -10557,26 +10411,26 @@
       <w:sz w:val="36"/>
     </w:rPr>
   </w:style>
-  <w:style w:type="character" w:customStyle="1" w:styleId="ListParagraphChar">
-    <w:name w:val="List Paragraph Char"/>
-    <w:basedOn w:val="DefaultParagraphFont"/>
-    <w:link w:val="ListParagraph"/>
+  <w:style w:type="character" w:customStyle="1" w:styleId="PargrafodaListaCarter">
+    <w:name w:val="Parágrafo da Lista Caráter"/>
+    <w:basedOn w:val="Tipodeletrapredefinidodopargrafo"/>
+    <w:link w:val="PargrafodaLista"/>
     <w:uiPriority w:val="34"/>
     <w:rsid w:val="00CE2D46"/>
   </w:style>
   <w:style w:type="character" w:customStyle="1" w:styleId="Ttulo2Carter">
     <w:name w:val="Título 2 Caráter"/>
-    <w:basedOn w:val="ListParagraphChar"/>
-    <w:link w:val="Ttulo2"/>
+    <w:basedOn w:val="PargrafodaListaCarter"/>
+    <w:link w:val="Ttulo21"/>
     <w:rsid w:val="00CE2D46"/>
     <w:rPr>
       <w:rFonts w:ascii="Segoe UI Semibold" w:hAnsi="Segoe UI Semibold" w:cs="Segoe UI Semibold"/>
       <w:sz w:val="36"/>
     </w:rPr>
   </w:style>
-  <w:style w:type="paragraph" w:customStyle="1" w:styleId="Ttulo3">
-    <w:name w:val="Título 3"/>
-    <w:basedOn w:val="Ttulo2"/>
+  <w:style w:type="paragraph" w:customStyle="1" w:styleId="Ttulo31">
+    <w:name w:val="Título 31"/>
+    <w:basedOn w:val="Ttulo21"/>
     <w:link w:val="Ttulo3Carter"/>
     <w:qFormat/>
     <w:rsid w:val="00231F3A"/>
@@ -10589,7 +10443,7 @@
       <w:sz w:val="32"/>
     </w:rPr>
   </w:style>
-  <w:style w:type="paragraph" w:styleId="TOC3">
+  <w:style w:type="paragraph" w:styleId="ndice3">
     <w:name w:val="toc 3"/>
     <w:basedOn w:val="Normal"/>
     <w:next w:val="Normal"/>
@@ -10611,14 +10465,14 @@
   <w:style w:type="character" w:customStyle="1" w:styleId="Ttulo3Carter">
     <w:name w:val="Título 3 Caráter"/>
     <w:basedOn w:val="Ttulo2Carter"/>
-    <w:link w:val="Ttulo3"/>
+    <w:link w:val="Ttulo31"/>
     <w:rsid w:val="00231F3A"/>
     <w:rPr>
       <w:rFonts w:ascii="Segoe UI Semibold" w:hAnsi="Segoe UI Semibold" w:cs="Segoe UI Semibold"/>
       <w:sz w:val="32"/>
     </w:rPr>
   </w:style>
-  <w:style w:type="paragraph" w:styleId="TOC4">
+  <w:style w:type="paragraph" w:styleId="ndice4">
     <w:name w:val="toc 4"/>
     <w:basedOn w:val="Normal"/>
     <w:next w:val="Normal"/>
@@ -10636,7 +10490,7 @@
       <w:szCs w:val="18"/>
     </w:rPr>
   </w:style>
-  <w:style w:type="paragraph" w:styleId="TOC5">
+  <w:style w:type="paragraph" w:styleId="ndice5">
     <w:name w:val="toc 5"/>
     <w:basedOn w:val="Normal"/>
     <w:next w:val="Normal"/>
@@ -10654,7 +10508,7 @@
       <w:szCs w:val="18"/>
     </w:rPr>
   </w:style>
-  <w:style w:type="paragraph" w:styleId="TOC6">
+  <w:style w:type="paragraph" w:styleId="ndice6">
     <w:name w:val="toc 6"/>
     <w:basedOn w:val="Normal"/>
     <w:next w:val="Normal"/>
@@ -10672,7 +10526,7 @@
       <w:szCs w:val="18"/>
     </w:rPr>
   </w:style>
-  <w:style w:type="paragraph" w:styleId="TOC7">
+  <w:style w:type="paragraph" w:styleId="ndice7">
     <w:name w:val="toc 7"/>
     <w:basedOn w:val="Normal"/>
     <w:next w:val="Normal"/>
@@ -10690,7 +10544,7 @@
       <w:szCs w:val="18"/>
     </w:rPr>
   </w:style>
-  <w:style w:type="paragraph" w:styleId="TOC8">
+  <w:style w:type="paragraph" w:styleId="ndice8">
     <w:name w:val="toc 8"/>
     <w:basedOn w:val="Normal"/>
     <w:next w:val="Normal"/>
@@ -10708,7 +10562,7 @@
       <w:szCs w:val="18"/>
     </w:rPr>
   </w:style>
-  <w:style w:type="paragraph" w:styleId="TOC9">
+  <w:style w:type="paragraph" w:styleId="ndice9">
     <w:name w:val="toc 9"/>
     <w:basedOn w:val="Normal"/>
     <w:next w:val="Normal"/>
@@ -10726,10 +10580,10 @@
       <w:szCs w:val="18"/>
     </w:rPr>
   </w:style>
-  <w:style w:type="paragraph" w:styleId="HTMLPreformatted">
+  <w:style w:type="paragraph" w:styleId="HTMLpr-formatado">
     <w:name w:val="HTML Preformatted"/>
     <w:basedOn w:val="Normal"/>
-    <w:link w:val="HTMLPreformattedChar"/>
+    <w:link w:val="HTMLpr-formatadoCarter"/>
     <w:uiPriority w:val="99"/>
     <w:semiHidden/>
     <w:unhideWhenUsed/>
@@ -10761,10 +10615,10 @@
       <w:lang w:eastAsia="pt-PT"/>
     </w:rPr>
   </w:style>
-  <w:style w:type="character" w:customStyle="1" w:styleId="HTMLPreformattedChar">
-    <w:name w:val="HTML Preformatted Char"/>
-    <w:basedOn w:val="DefaultParagraphFont"/>
-    <w:link w:val="HTMLPreformatted"/>
+  <w:style w:type="character" w:customStyle="1" w:styleId="HTMLpr-formatadoCarter">
+    <w:name w:val="HTML pré-formatado Caráter"/>
+    <w:basedOn w:val="Tipodeletrapredefinidodopargrafo"/>
+    <w:link w:val="HTMLpr-formatado"/>
     <w:uiPriority w:val="99"/>
     <w:semiHidden/>
     <w:rsid w:val="00CF7451"/>
@@ -11078,7 +10932,7 @@
 </file>
 
 <file path=customXml/itemProps1.xml><?xml version="1.0" encoding="utf-8"?>
-<ds:datastoreItem xmlns:ds="http://schemas.openxmlformats.org/officeDocument/2006/customXml" ds:itemID="{B0EDEAB1-BDDF-4269-A7E2-210D129351C5}">
+<ds:datastoreItem xmlns:ds="http://schemas.openxmlformats.org/officeDocument/2006/customXml" ds:itemID="{EC62F200-7D69-4D40-84A3-9EEDF1530214}">
   <ds:schemaRefs>
     <ds:schemaRef ds:uri="http://schemas.openxmlformats.org/officeDocument/2006/bibliography"/>
   </ds:schemaRefs>

</xml_diff>